<commit_message>
add E-transaction report ver1.4
</commit_message>
<xml_diff>
--- a/10.Master/CGPvCSATANM - De 5 - draft - An toan An ninh trong giao dich dien tu.docx
+++ b/10.Master/CGPvCSATANM - De 5 - draft - An toan An ninh trong giao dich dien tu.docx
@@ -9,12 +9,21 @@
           <w:szCs w:val="24"/>
         </w:rPr>
       </w:pPr>
-      <w:r>
-        <w:rPr>
-          <w:rFonts w:ascii="Times New Roman" w:hAnsi="Times New Roman" w:cs="Times New Roman"/>
-          <w:szCs w:val="24"/>
-        </w:rPr>
-        <w:t>An toàn an ninh trong thương mại điện tử, giao dịch điện tử và các doanh nghiệp lớ</w:t>
+      <w:proofErr w:type="gramStart"/>
+      <w:r>
+        <w:rPr>
+          <w:rFonts w:ascii="Times New Roman" w:hAnsi="Times New Roman" w:cs="Times New Roman"/>
+          <w:szCs w:val="24"/>
+        </w:rPr>
+        <w:t>An</w:t>
+      </w:r>
+      <w:proofErr w:type="gramEnd"/>
+      <w:r>
+        <w:rPr>
+          <w:rFonts w:ascii="Times New Roman" w:hAnsi="Times New Roman" w:cs="Times New Roman"/>
+          <w:szCs w:val="24"/>
+        </w:rPr>
+        <w:t xml:space="preserve"> toàn an ninh trong thương mại điện tử, giao dịch điện tử và các doanh nghiệp lớ</w:t>
       </w:r>
       <w:r>
         <w:rPr>
@@ -361,29 +370,93 @@
           <w:rFonts w:ascii="Times New Roman" w:hAnsi="Times New Roman" w:cs="Times New Roman"/>
           <w:szCs w:val="24"/>
         </w:rPr>
-        <w:t xml:space="preserve">i về bảo mật và an ninh trên mạng trong hoạt động thực tiễn của giao dịch điện tử. </w:t>
-      </w:r>
-      <w:r>
-        <w:rPr>
-          <w:rFonts w:ascii="Times New Roman" w:hAnsi="Times New Roman" w:cs="Times New Roman"/>
-          <w:szCs w:val="24"/>
-        </w:rPr>
-        <w:t>Liệu khách hàng có tin tưởng khi thực hiện các giao dịch trên mạng không? Và liệu những nhà cung cấp dịch vụ giao dịch trực tuyến có đảm bảo được những thông tin của khách hàng giao dịch được an toàn không?</w:t>
-      </w:r>
-    </w:p>
-    <w:p>
-      <w:pPr>
-        <w:rPr>
-          <w:rFonts w:ascii="Times New Roman" w:hAnsi="Times New Roman" w:cs="Times New Roman"/>
-          <w:szCs w:val="24"/>
-        </w:rPr>
-      </w:pPr>
-      <w:r>
-        <w:rPr>
-          <w:rFonts w:ascii="Times New Roman" w:hAnsi="Times New Roman" w:cs="Times New Roman"/>
-          <w:szCs w:val="24"/>
-        </w:rPr>
-        <w:t>Việc đảm bảo an toàn cho các thông tin trên là rất quan trọng, song đang phải đối diện với một vấn đề: làm thế nào để tìm ra được một trạng thái cân bằng hợp lý giữa một bên là an toàn và một bên là tiện dụng (gồm các chức năng, đặc tính dễ thao tác của hệ thống này). Một hệ thống càng an toàn thì khả năng xử lý, thực thi thao tác càng phức tạp. Còn ngược lại, một hệ thống dễ thao tác có thể sẽ không đảm bảo an toàn.</w:t>
+        <w:t xml:space="preserve">i về bảo mật và </w:t>
+      </w:r>
+      <w:proofErr w:type="gramStart"/>
+      <w:r>
+        <w:rPr>
+          <w:rFonts w:ascii="Times New Roman" w:hAnsi="Times New Roman" w:cs="Times New Roman"/>
+          <w:szCs w:val="24"/>
+        </w:rPr>
+        <w:t>an</w:t>
+      </w:r>
+      <w:proofErr w:type="gramEnd"/>
+      <w:r>
+        <w:rPr>
+          <w:rFonts w:ascii="Times New Roman" w:hAnsi="Times New Roman" w:cs="Times New Roman"/>
+          <w:szCs w:val="24"/>
+        </w:rPr>
+        <w:t xml:space="preserve"> ninh trên mạng trong hoạt động thực tiễn của giao dịch điện tử. </w:t>
+      </w:r>
+      <w:r>
+        <w:rPr>
+          <w:rFonts w:ascii="Times New Roman" w:hAnsi="Times New Roman" w:cs="Times New Roman"/>
+          <w:szCs w:val="24"/>
+        </w:rPr>
+        <w:t xml:space="preserve">Liệu khách hàng có tin tưởng khi thực hiện các giao dịch trên mạng không? Và liệu những nhà cung cấp dịch vụ giao dịch trực tuyến có đảm bảo được những thông tin của khách hàng giao dịch được </w:t>
+      </w:r>
+      <w:proofErr w:type="gramStart"/>
+      <w:r>
+        <w:rPr>
+          <w:rFonts w:ascii="Times New Roman" w:hAnsi="Times New Roman" w:cs="Times New Roman"/>
+          <w:szCs w:val="24"/>
+        </w:rPr>
+        <w:t>an</w:t>
+      </w:r>
+      <w:proofErr w:type="gramEnd"/>
+      <w:r>
+        <w:rPr>
+          <w:rFonts w:ascii="Times New Roman" w:hAnsi="Times New Roman" w:cs="Times New Roman"/>
+          <w:szCs w:val="24"/>
+        </w:rPr>
+        <w:t xml:space="preserve"> toàn không?</w:t>
+      </w:r>
+    </w:p>
+    <w:p>
+      <w:pPr>
+        <w:rPr>
+          <w:rFonts w:ascii="Times New Roman" w:hAnsi="Times New Roman" w:cs="Times New Roman"/>
+          <w:szCs w:val="24"/>
+        </w:rPr>
+      </w:pPr>
+      <w:r>
+        <w:rPr>
+          <w:rFonts w:ascii="Times New Roman" w:hAnsi="Times New Roman" w:cs="Times New Roman"/>
+          <w:szCs w:val="24"/>
+        </w:rPr>
+        <w:t xml:space="preserve">Việc đảm bảo an toàn cho các thông tin trên là rất quan trọng, song đang phải đối diện với một vấn đề: làm thế nào để tìm ra được một trạng thái cân bằng hợp lý giữa một bên là an toàn và một bên là tiện dụng (gồm các chức năng, đặc tính dễ thao tác của hệ thống này). Một hệ thống càng </w:t>
+      </w:r>
+      <w:proofErr w:type="gramStart"/>
+      <w:r>
+        <w:rPr>
+          <w:rFonts w:ascii="Times New Roman" w:hAnsi="Times New Roman" w:cs="Times New Roman"/>
+          <w:szCs w:val="24"/>
+        </w:rPr>
+        <w:t>an</w:t>
+      </w:r>
+      <w:proofErr w:type="gramEnd"/>
+      <w:r>
+        <w:rPr>
+          <w:rFonts w:ascii="Times New Roman" w:hAnsi="Times New Roman" w:cs="Times New Roman"/>
+          <w:szCs w:val="24"/>
+        </w:rPr>
+        <w:t xml:space="preserve"> toàn thì khả năng xử lý, thực thi thao tác càng phức tạp. Còn ngược lại, một hệ thống dễ thao tác có thể sẽ không đảm bảo </w:t>
+      </w:r>
+      <w:proofErr w:type="gramStart"/>
+      <w:r>
+        <w:rPr>
+          <w:rFonts w:ascii="Times New Roman" w:hAnsi="Times New Roman" w:cs="Times New Roman"/>
+          <w:szCs w:val="24"/>
+        </w:rPr>
+        <w:t>an</w:t>
+      </w:r>
+      <w:proofErr w:type="gramEnd"/>
+      <w:r>
+        <w:rPr>
+          <w:rFonts w:ascii="Times New Roman" w:hAnsi="Times New Roman" w:cs="Times New Roman"/>
+          <w:szCs w:val="24"/>
+        </w:rPr>
+        <w:t xml:space="preserve"> toàn.</w:t>
       </w:r>
     </w:p>
     <w:p>
@@ -562,6 +635,15 @@
           <w:szCs w:val="24"/>
         </w:rPr>
         <w:lastRenderedPageBreak/>
+        <w:t xml:space="preserve">Chương 1 - </w:t>
+      </w:r>
+      <w:r>
+        <w:rPr>
+          <w:rFonts w:ascii="Times New Roman" w:hAnsi="Times New Roman" w:cs="Times New Roman"/>
+          <w:b/>
+          <w:sz w:val="24"/>
+          <w:szCs w:val="24"/>
+        </w:rPr>
         <w:t>Tổng quan đề tài</w:t>
       </w:r>
     </w:p>
@@ -782,7 +864,37 @@
           <w:rFonts w:ascii="Times New Roman" w:hAnsi="Times New Roman" w:cs="Times New Roman"/>
           <w:szCs w:val="24"/>
         </w:rPr>
-        <w:t>Giao dịch B2C tuy chiếm tỷ trọng ít (khoảng 10%) trong TMĐT nhưng phạm vi ảnh hưởng rất rộng. Để tham gia hình thức kinh doanh này, thông thường doanh nghiệp sẽ thiết lập website, hình thành cơ sở dữ liệu về hàng hoá, dịch vụ; tiến hành các quy trình tiếp thị, quảng cáo, phân phối trực tiếp tới người tiêu dùng. TMĐT B2C đem lại lợi ích cho cả doanh nghiệp lẫn người tiêu dùng. Doanh nghiệp tiết kiệm nhiều chi phí bán hàng do không cần phòng trưng bày hay thuê người giới thiệu bán hàng, chi phí quản lý cũng giảm hơn. Người tiêu dùng sẽ cảm thấy thuận tiện vì không phải tới tận cửa hàng, có khả năng lựa chọn và so sánh nhiều mặt hàng cùng một lúc.</w:t>
+        <w:t xml:space="preserve">Giao dịch B2C tuy chiếm tỷ trọng ít (khoảng </w:t>
+      </w:r>
+      <w:r>
+        <w:rPr>
+          <w:rFonts w:ascii="Times New Roman" w:hAnsi="Times New Roman" w:cs="Times New Roman"/>
+          <w:szCs w:val="24"/>
+        </w:rPr>
+        <w:t xml:space="preserve">gần </w:t>
+      </w:r>
+      <w:r>
+        <w:rPr>
+          <w:rFonts w:ascii="Times New Roman" w:hAnsi="Times New Roman" w:cs="Times New Roman"/>
+          <w:szCs w:val="24"/>
+        </w:rPr>
+        <w:t xml:space="preserve">10%) trong TMĐT nhưng phạm </w:t>
+      </w:r>
+      <w:proofErr w:type="gramStart"/>
+      <w:r>
+        <w:rPr>
+          <w:rFonts w:ascii="Times New Roman" w:hAnsi="Times New Roman" w:cs="Times New Roman"/>
+          <w:szCs w:val="24"/>
+        </w:rPr>
+        <w:t>vi</w:t>
+      </w:r>
+      <w:proofErr w:type="gramEnd"/>
+      <w:r>
+        <w:rPr>
+          <w:rFonts w:ascii="Times New Roman" w:hAnsi="Times New Roman" w:cs="Times New Roman"/>
+          <w:szCs w:val="24"/>
+        </w:rPr>
+        <w:t xml:space="preserve"> ảnh hưởng rất rộng. Để tham gia hình thức kinh doanh này, thông thường doanh nghiệp sẽ thiết lập website, hình thành cơ sở dữ liệu về hàng hoá, dịch vụ; tiến hành các quy trình tiếp thị, quảng cáo, phân phối trực tiếp tới người tiêu dùng. TMĐT B2C đem lại lợi ích cho cả doanh nghiệp lẫn người tiêu dùng. Doanh nghiệp tiết kiệm nhiều chi phí bán hàng do không cần phòng trưng bày hay thuê người giới thiệu bán hàng, chi phí quản lý cũng giảm hơn. Người tiêu dùng sẽ cảm thấy thuận tiện vì không phải tới tận cửa hàng, có khả năng lựa chọn và so sánh nhiều mặt hàng cùng một lúc.</w:t>
       </w:r>
     </w:p>
     <w:p>
@@ -901,6 +1013,7 @@
           <w:rFonts w:ascii="Times New Roman" w:hAnsi="Times New Roman" w:cs="Times New Roman"/>
           <w:szCs w:val="24"/>
         </w:rPr>
+        <w:lastRenderedPageBreak/>
         <w:t>https://unichange.me/articles/advantages_of_electronic_payment_systems</w:t>
       </w:r>
     </w:p>
@@ -916,7 +1029,6 @@
           <w:rFonts w:ascii="Times New Roman" w:hAnsi="Times New Roman" w:cs="Times New Roman"/>
           <w:szCs w:val="24"/>
         </w:rPr>
-        <w:lastRenderedPageBreak/>
         <w:t xml:space="preserve"> </w:t>
       </w:r>
     </w:p>
@@ -1197,6 +1309,7 @@
         </w:rPr>
         <w:t xml:space="preserve">hẻ tín dụng đã trở thành một phương tiện thanh toán phổ biến </w:t>
       </w:r>
+      <w:proofErr w:type="gramStart"/>
       <w:r>
         <w:rPr>
           <w:rFonts w:ascii="Times New Roman" w:hAnsi="Times New Roman" w:cs="Times New Roman"/>
@@ -1204,6 +1317,7 @@
         </w:rPr>
         <w:t>theo</w:t>
       </w:r>
+      <w:proofErr w:type="gramEnd"/>
       <w:r>
         <w:rPr>
           <w:rFonts w:ascii="Times New Roman" w:hAnsi="Times New Roman" w:cs="Times New Roman"/>
@@ -1334,7 +1448,23 @@
           <w:rFonts w:ascii="Times New Roman" w:hAnsi="Times New Roman" w:cs="Times New Roman"/>
           <w:szCs w:val="24"/>
         </w:rPr>
-        <w:t xml:space="preserve">Trong phần tiếp theo em trình bày về các vấn đề và giải pháp cho thương mại điện tử và tập trung vào </w:t>
+        <w:t xml:space="preserve">Trong phần tiếp </w:t>
+      </w:r>
+      <w:proofErr w:type="gramStart"/>
+      <w:r>
+        <w:rPr>
+          <w:rFonts w:ascii="Times New Roman" w:hAnsi="Times New Roman" w:cs="Times New Roman"/>
+          <w:szCs w:val="24"/>
+        </w:rPr>
+        <w:t>theo</w:t>
+      </w:r>
+      <w:proofErr w:type="gramEnd"/>
+      <w:r>
+        <w:rPr>
+          <w:rFonts w:ascii="Times New Roman" w:hAnsi="Times New Roman" w:cs="Times New Roman"/>
+          <w:szCs w:val="24"/>
+        </w:rPr>
+        <w:t xml:space="preserve"> em trình bày về các vấn đề và giải pháp cho thương mại điện tử và tập trung vào </w:t>
       </w:r>
       <w:r>
         <w:rPr>
@@ -1358,6 +1488,42 @@
           <w:szCs w:val="24"/>
         </w:rPr>
       </w:pPr>
+    </w:p>
+    <w:p>
+      <w:pPr>
+        <w:rPr>
+          <w:rFonts w:ascii="Times New Roman" w:hAnsi="Times New Roman" w:cs="Times New Roman"/>
+          <w:szCs w:val="24"/>
+        </w:rPr>
+      </w:pPr>
+      <w:r>
+        <w:rPr>
+          <w:rFonts w:ascii="Times New Roman" w:hAnsi="Times New Roman" w:cs="Times New Roman"/>
+          <w:szCs w:val="24"/>
+        </w:rPr>
+        <w:t xml:space="preserve">Chương 2 </w:t>
+      </w:r>
+      <w:r>
+        <w:rPr>
+          <w:rFonts w:ascii="Times New Roman" w:hAnsi="Times New Roman" w:cs="Times New Roman"/>
+          <w:szCs w:val="24"/>
+        </w:rPr>
+        <w:t>–</w:t>
+      </w:r>
+      <w:r>
+        <w:rPr>
+          <w:rFonts w:ascii="Times New Roman" w:hAnsi="Times New Roman" w:cs="Times New Roman"/>
+          <w:szCs w:val="24"/>
+        </w:rPr>
+        <w:t xml:space="preserve"> </w:t>
+      </w:r>
+      <w:r>
+        <w:rPr>
+          <w:rFonts w:ascii="Times New Roman" w:hAnsi="Times New Roman" w:cs="Times New Roman"/>
+          <w:szCs w:val="24"/>
+        </w:rPr>
+        <w:t>Các giải pháp bảo mật</w:t>
+      </w:r>
     </w:p>
     <w:p>
       <w:pPr>
@@ -1405,7 +1571,23 @@
           <w:rFonts w:ascii="Times New Roman" w:hAnsi="Times New Roman" w:cs="Times New Roman"/>
           <w:szCs w:val="24"/>
         </w:rPr>
-        <w:t>Trong thương mại điện tử, các vấn đề kĩ thuật về an toàn thông tin sau cần quan tâm:</w:t>
+        <w:t xml:space="preserve">Trong thương mại điện tử, các vấn đề kĩ thuật về </w:t>
+      </w:r>
+      <w:proofErr w:type="gramStart"/>
+      <w:r>
+        <w:rPr>
+          <w:rFonts w:ascii="Times New Roman" w:hAnsi="Times New Roman" w:cs="Times New Roman"/>
+          <w:szCs w:val="24"/>
+        </w:rPr>
+        <w:t>an</w:t>
+      </w:r>
+      <w:proofErr w:type="gramEnd"/>
+      <w:r>
+        <w:rPr>
+          <w:rFonts w:ascii="Times New Roman" w:hAnsi="Times New Roman" w:cs="Times New Roman"/>
+          <w:szCs w:val="24"/>
+        </w:rPr>
+        <w:t xml:space="preserve"> toàn thông tin sau cần quan tâm:</w:t>
       </w:r>
     </w:p>
     <w:p>
@@ -1434,21 +1616,50 @@
           <w:rFonts w:ascii="Times New Roman" w:hAnsi="Times New Roman" w:cs="Times New Roman"/>
           <w:szCs w:val="24"/>
         </w:rPr>
-        <w:t>): thông tin trong thương mại điện tử được bảo vệ khỏi các truy cập trái phép.</w:t>
-      </w:r>
-    </w:p>
-    <w:p>
-      <w:pPr>
-        <w:rPr>
-          <w:rFonts w:ascii="Times New Roman" w:hAnsi="Times New Roman" w:cs="Times New Roman"/>
-          <w:szCs w:val="24"/>
-        </w:rPr>
-      </w:pPr>
-      <w:r>
-        <w:rPr>
-          <w:rFonts w:ascii="Times New Roman" w:hAnsi="Times New Roman" w:cs="Times New Roman"/>
-          <w:szCs w:val="24"/>
-        </w:rPr>
+        <w:t xml:space="preserve">): thông tin trong thương mại điện tử </w:t>
+      </w:r>
+      <w:r>
+        <w:rPr>
+          <w:rFonts w:ascii="Times New Roman" w:hAnsi="Times New Roman" w:cs="Times New Roman"/>
+          <w:szCs w:val="24"/>
+        </w:rPr>
+        <w:t xml:space="preserve">(bao gồm thông tin trong hệ thống máy tính cũng như thông tin chuyển tải trên mạng) </w:t>
+      </w:r>
+      <w:r>
+        <w:rPr>
+          <w:rFonts w:ascii="Times New Roman" w:hAnsi="Times New Roman" w:cs="Times New Roman"/>
+          <w:szCs w:val="24"/>
+        </w:rPr>
+        <w:t>được bảo vệ khỏi các truy cập trái phép</w:t>
+      </w:r>
+      <w:r>
+        <w:rPr>
+          <w:rFonts w:ascii="Times New Roman" w:hAnsi="Times New Roman" w:cs="Times New Roman"/>
+          <w:szCs w:val="24"/>
+        </w:rPr>
+        <w:t>, chỉ được truy cập (đọc, in, hiển thị) bởi những người được ủy quyền</w:t>
+      </w:r>
+      <w:r>
+        <w:rPr>
+          <w:rFonts w:ascii="Times New Roman" w:hAnsi="Times New Roman" w:cs="Times New Roman"/>
+          <w:szCs w:val="24"/>
+        </w:rPr>
+        <w:t>.</w:t>
+      </w:r>
+    </w:p>
+    <w:p>
+      <w:pPr>
+        <w:rPr>
+          <w:rFonts w:ascii="Times New Roman" w:hAnsi="Times New Roman" w:cs="Times New Roman"/>
+          <w:szCs w:val="24"/>
+        </w:rPr>
+      </w:pPr>
+      <w:r>
+        <w:rPr>
+          <w:rFonts w:ascii="Times New Roman" w:hAnsi="Times New Roman" w:cs="Times New Roman"/>
+          <w:szCs w:val="24"/>
+        </w:rPr>
+        <w:lastRenderedPageBreak/>
         <w:t>– Tính xác thực (Authentication): người dùng cần xác thực trước khi tiếp cận thông tin cá nhân của họ hoặc các thông tin có quyền hạn.</w:t>
       </w:r>
     </w:p>
@@ -1464,23 +1675,71 @@
           <w:rFonts w:ascii="Times New Roman" w:hAnsi="Times New Roman" w:cs="Times New Roman"/>
           <w:szCs w:val="24"/>
         </w:rPr>
-        <w:t>– Tính toàn vẹn (Integrity): thông tin giao dịch không bị thay đổi trên đường truyền</w:t>
-      </w:r>
-    </w:p>
-    <w:p>
-      <w:pPr>
-        <w:rPr>
-          <w:rFonts w:ascii="Times New Roman" w:hAnsi="Times New Roman" w:cs="Times New Roman"/>
-          <w:szCs w:val="24"/>
-        </w:rPr>
-      </w:pPr>
-      <w:r>
-        <w:rPr>
-          <w:rFonts w:ascii="Times New Roman" w:hAnsi="Times New Roman" w:cs="Times New Roman"/>
-          <w:szCs w:val="24"/>
-        </w:rPr>
-        <w:lastRenderedPageBreak/>
-        <w:t>– Tính chống chối bỏ (Non-Repudiation): hai bên giao dịch không thể từ chối thông tin do chính mình đã gửi/nhận.</w:t>
+        <w:t xml:space="preserve">– Tính toàn vẹn (Integrity): </w:t>
+      </w:r>
+      <w:r>
+        <w:rPr>
+          <w:rFonts w:ascii="Times New Roman" w:hAnsi="Times New Roman" w:cs="Times New Roman"/>
+          <w:szCs w:val="24"/>
+        </w:rPr>
+        <w:t xml:space="preserve">đảm bảo </w:t>
+      </w:r>
+      <w:r>
+        <w:rPr>
+          <w:rFonts w:ascii="Times New Roman" w:hAnsi="Times New Roman" w:cs="Times New Roman"/>
+          <w:szCs w:val="24"/>
+        </w:rPr>
+        <w:t>thông tin giao dịch không bị thay đổi trên đường truyền</w:t>
+      </w:r>
+      <w:r>
+        <w:rPr>
+          <w:rFonts w:ascii="Times New Roman" w:hAnsi="Times New Roman" w:cs="Times New Roman"/>
+          <w:szCs w:val="24"/>
+        </w:rPr>
+        <w:t xml:space="preserve"> và chỉ có những người được ủy quyền mới có thể thay đổi tài nguyên của hệ thống máy tính và truyền tải thông tin. </w:t>
+      </w:r>
+    </w:p>
+    <w:p>
+      <w:pPr>
+        <w:rPr>
+          <w:rFonts w:ascii="Times New Roman" w:hAnsi="Times New Roman" w:cs="Times New Roman"/>
+          <w:szCs w:val="24"/>
+        </w:rPr>
+      </w:pPr>
+      <w:r>
+        <w:rPr>
+          <w:rFonts w:ascii="Times New Roman" w:hAnsi="Times New Roman" w:cs="Times New Roman"/>
+          <w:szCs w:val="24"/>
+        </w:rPr>
+        <w:t xml:space="preserve">– Tính chống </w:t>
+      </w:r>
+      <w:r>
+        <w:rPr>
+          <w:rFonts w:ascii="Times New Roman" w:hAnsi="Times New Roman" w:cs="Times New Roman"/>
+          <w:szCs w:val="24"/>
+        </w:rPr>
+        <w:t>phủ định</w:t>
+      </w:r>
+      <w:r>
+        <w:rPr>
+          <w:rFonts w:ascii="Times New Roman" w:hAnsi="Times New Roman" w:cs="Times New Roman"/>
+          <w:szCs w:val="24"/>
+        </w:rPr>
+        <w:t xml:space="preserve"> (Non-Repudiation): hai bên giao dịch không thể </w:t>
+      </w:r>
+      <w:r>
+        <w:rPr>
+          <w:rFonts w:ascii="Times New Roman" w:hAnsi="Times New Roman" w:cs="Times New Roman"/>
+          <w:szCs w:val="24"/>
+        </w:rPr>
+        <w:t>phủ định được</w:t>
+      </w:r>
+      <w:r>
+        <w:rPr>
+          <w:rFonts w:ascii="Times New Roman" w:hAnsi="Times New Roman" w:cs="Times New Roman"/>
+          <w:szCs w:val="24"/>
+        </w:rPr>
+        <w:t xml:space="preserve"> thông tin do chính mình đã gửi/nhận.</w:t>
       </w:r>
     </w:p>
     <w:p>
@@ -1510,6 +1769,21 @@
           <w:rFonts w:ascii="Times New Roman" w:hAnsi="Times New Roman" w:cs="Times New Roman"/>
           <w:szCs w:val="24"/>
         </w:rPr>
+        <w:t xml:space="preserve">- Kiểm soát truy cập (Access Control): yêu cầu mọi sự truy cập tới tài nguyên thông tin đều được kiểm soát chặt chẽ từ hệ thống. </w:t>
+      </w:r>
+    </w:p>
+    <w:p>
+      <w:pPr>
+        <w:rPr>
+          <w:rFonts w:ascii="Times New Roman" w:hAnsi="Times New Roman" w:cs="Times New Roman"/>
+          <w:szCs w:val="24"/>
+        </w:rPr>
+      </w:pPr>
+      <w:r>
+        <w:rPr>
+          <w:rFonts w:ascii="Times New Roman" w:hAnsi="Times New Roman" w:cs="Times New Roman"/>
+          <w:szCs w:val="24"/>
+        </w:rPr>
         <w:t>– Tính mã hóa (Encryption): thông tin cần được mã hóa chỉ để những người dùng hợp lệ truy xuất</w:t>
       </w:r>
     </w:p>
@@ -1627,7 +1901,65 @@
           <w:rFonts w:ascii="Times New Roman" w:hAnsi="Times New Roman" w:cs="Times New Roman"/>
           <w:szCs w:val="24"/>
         </w:rPr>
-        <w:t xml:space="preserve">Hiện nay, phương pháp phổ biến là sử dụng kỹ thuật mã hóa. Kĩ thuật mật mã được phân loại thành kỹ thuật mã hóa khóa đối xứng và kỹ thuật mã hóa khóa </w:t>
+        <w:t xml:space="preserve">Hiện nay, phương pháp phổ biến là sử dụng </w:t>
+      </w:r>
+      <w:r>
+        <w:rPr>
+          <w:rFonts w:ascii="Times New Roman" w:hAnsi="Times New Roman" w:cs="Times New Roman"/>
+          <w:szCs w:val="24"/>
+        </w:rPr>
+        <w:t xml:space="preserve">các </w:t>
+      </w:r>
+      <w:r>
+        <w:rPr>
+          <w:rFonts w:ascii="Times New Roman" w:hAnsi="Times New Roman" w:cs="Times New Roman"/>
+          <w:szCs w:val="24"/>
+        </w:rPr>
+        <w:t xml:space="preserve">kỹ thuật </w:t>
+      </w:r>
+      <w:r>
+        <w:rPr>
+          <w:rFonts w:ascii="Times New Roman" w:hAnsi="Times New Roman" w:cs="Times New Roman"/>
+          <w:szCs w:val="24"/>
+        </w:rPr>
+        <w:t>mật mã</w:t>
+      </w:r>
+      <w:r>
+        <w:rPr>
+          <w:rFonts w:ascii="Times New Roman" w:hAnsi="Times New Roman" w:cs="Times New Roman"/>
+          <w:szCs w:val="24"/>
+        </w:rPr>
+        <w:t xml:space="preserve"> để mã hóa dữ liệu. Trước khi truyền qua mạng Internet, người gửi thực hiện mã hóa dữ liệu, trong quá trình truyền, dù có “chặn” được các dữ liệu này, kẻ trộm cũng không thể đọc được vì bị mã hóa. Khi tới đích, người nhận sẽ sử dụng một công cụ để giải mã. </w:t>
+      </w:r>
+      <w:r>
+        <w:rPr>
+          <w:rFonts w:ascii="Times New Roman" w:hAnsi="Times New Roman" w:cs="Times New Roman"/>
+          <w:szCs w:val="24"/>
+        </w:rPr>
+        <w:t xml:space="preserve">Phương pháp mã hóa và bảo mật phổ biến nhất đang được thế giới áp dụng là chứng chỉ số (Digital Certificate). Với chứng chỉ số, người sử dụng có thể mã hóa thông tin một cách hiệu quả, chống giả mạo (cho phép người nhận kiểm tra thông tin có bị thay đổi không), xác thực danh tính của người gửi. Ngoài ra chứng chỉ số còn là bằng chứng giúp chống chối cãi nguồn gốc, ngăn chặn người gửi chối cãi nguồn gốc tài liệu mình đã gửi. </w:t>
+      </w:r>
+    </w:p>
+    <w:p>
+      <w:pPr>
+        <w:rPr>
+          <w:rFonts w:ascii="Times New Roman" w:hAnsi="Times New Roman" w:cs="Times New Roman"/>
+          <w:szCs w:val="24"/>
+        </w:rPr>
+      </w:pPr>
+    </w:p>
+    <w:p>
+      <w:pPr>
+        <w:rPr>
+          <w:rFonts w:ascii="Times New Roman" w:hAnsi="Times New Roman" w:cs="Times New Roman"/>
+          <w:szCs w:val="24"/>
+        </w:rPr>
+      </w:pPr>
+      <w:r>
+        <w:rPr>
+          <w:rFonts w:ascii="Times New Roman" w:hAnsi="Times New Roman" w:cs="Times New Roman"/>
+          <w:szCs w:val="24"/>
+        </w:rPr>
+        <w:t xml:space="preserve">Kĩ thuật mật mã được phân loại thành kỹ thuật mã hóa khóa đối xứng và kỹ thuật mã hóa khóa </w:t>
       </w:r>
       <w:r>
         <w:rPr>
@@ -1686,6 +2018,7 @@
           <w:noProof/>
           <w:sz w:val="18"/>
         </w:rPr>
+        <w:lastRenderedPageBreak/>
         <w:drawing>
           <wp:inline distT="0" distB="0" distL="0" distR="0" wp14:anchorId="2AE6CC63" wp14:editId="733BCEF3">
             <wp:extent cx="6135370" cy="2990850"/>
@@ -1735,7 +2068,23 @@
           <w:rFonts w:ascii="Times New Roman" w:hAnsi="Times New Roman" w:cs="Times New Roman"/>
           <w:szCs w:val="24"/>
         </w:rPr>
-        <w:t>Kỹ thuật mã hóa khóa đối xứng hoạt động hiệu quả, nhanh, và tiêu thụ ít tài nguyên máy như vi xử lý và bộ nhớ. Tuy nhiên, nó tồn tại một số nhược điểm sau:</w:t>
+        <w:t xml:space="preserve">Kỹ thuật mã hóa khóa đối xứng hoạt động hiệu quả, nhanh, và tiêu thụ ít tài nguyên máy như </w:t>
+      </w:r>
+      <w:proofErr w:type="gramStart"/>
+      <w:r>
+        <w:rPr>
+          <w:rFonts w:ascii="Times New Roman" w:hAnsi="Times New Roman" w:cs="Times New Roman"/>
+          <w:szCs w:val="24"/>
+        </w:rPr>
+        <w:t>vi</w:t>
+      </w:r>
+      <w:proofErr w:type="gramEnd"/>
+      <w:r>
+        <w:rPr>
+          <w:rFonts w:ascii="Times New Roman" w:hAnsi="Times New Roman" w:cs="Times New Roman"/>
+          <w:szCs w:val="24"/>
+        </w:rPr>
+        <w:t xml:space="preserve"> xử lý và bộ nhớ. Tuy nhiên, nó tồn tại một số nhược điểm sau:</w:t>
       </w:r>
     </w:p>
     <w:p>
@@ -1816,22 +2165,54 @@
           <w:rFonts w:ascii="Times New Roman" w:hAnsi="Times New Roman" w:cs="Times New Roman"/>
           <w:szCs w:val="24"/>
         </w:rPr>
-        <w:t>ation) cho các nhóm giao tiếp chia sẻ chung một khóa.</w:t>
-      </w:r>
-    </w:p>
-    <w:p>
-      <w:pPr>
-        <w:rPr>
-          <w:rFonts w:ascii="Times New Roman" w:hAnsi="Times New Roman" w:cs="Times New Roman"/>
-          <w:szCs w:val="24"/>
-        </w:rPr>
-      </w:pPr>
-      <w:r>
-        <w:rPr>
-          <w:rFonts w:ascii="Times New Roman" w:hAnsi="Times New Roman" w:cs="Times New Roman"/>
-          <w:szCs w:val="24"/>
-        </w:rPr>
-        <w:t>Các ví dụ tiêu biểu của thuật toán mã hóa đối xứng là: Data Encryption Standard (DES), Triple Data Encryption Standard I(3DES), và Advanced Encryption Standard (AES)</w:t>
+        <w:t xml:space="preserve">ation) cho các nhóm giao tiếp chia sẻ </w:t>
+      </w:r>
+      <w:proofErr w:type="gramStart"/>
+      <w:r>
+        <w:rPr>
+          <w:rFonts w:ascii="Times New Roman" w:hAnsi="Times New Roman" w:cs="Times New Roman"/>
+          <w:szCs w:val="24"/>
+        </w:rPr>
+        <w:t>chung</w:t>
+      </w:r>
+      <w:proofErr w:type="gramEnd"/>
+      <w:r>
+        <w:rPr>
+          <w:rFonts w:ascii="Times New Roman" w:hAnsi="Times New Roman" w:cs="Times New Roman"/>
+          <w:szCs w:val="24"/>
+        </w:rPr>
+        <w:t xml:space="preserve"> một khóa.</w:t>
+      </w:r>
+    </w:p>
+    <w:p>
+      <w:pPr>
+        <w:rPr>
+          <w:rFonts w:ascii="Times New Roman" w:hAnsi="Times New Roman" w:cs="Times New Roman"/>
+          <w:szCs w:val="24"/>
+        </w:rPr>
+      </w:pPr>
+      <w:r>
+        <w:rPr>
+          <w:rFonts w:ascii="Times New Roman" w:hAnsi="Times New Roman" w:cs="Times New Roman"/>
+          <w:szCs w:val="24"/>
+        </w:rPr>
+        <w:t xml:space="preserve">Các ví dụ tiêu biểu của thuật toán mã hóa đối xứng là: Data Encryption Standard (DES), Triple Data Encryption Standard </w:t>
+      </w:r>
+      <w:proofErr w:type="gramStart"/>
+      <w:r>
+        <w:rPr>
+          <w:rFonts w:ascii="Times New Roman" w:hAnsi="Times New Roman" w:cs="Times New Roman"/>
+          <w:szCs w:val="24"/>
+        </w:rPr>
+        <w:t>I(</w:t>
+      </w:r>
+      <w:proofErr w:type="gramEnd"/>
+      <w:r>
+        <w:rPr>
+          <w:rFonts w:ascii="Times New Roman" w:hAnsi="Times New Roman" w:cs="Times New Roman"/>
+          <w:szCs w:val="24"/>
+        </w:rPr>
+        <w:t>3DES), và Advanced Encryption Standard (AES)</w:t>
       </w:r>
     </w:p>
     <w:p>
@@ -1955,6 +2336,7 @@
           <w:rFonts w:ascii="Times New Roman" w:hAnsi="Times New Roman" w:cs="Times New Roman"/>
           <w:szCs w:val="24"/>
         </w:rPr>
+        <w:lastRenderedPageBreak/>
         <w:t xml:space="preserve"> </w:t>
       </w:r>
       <w:r>
@@ -2061,7 +2443,23 @@
           <w:rFonts w:ascii="Times New Roman" w:hAnsi="Times New Roman" w:cs="Times New Roman"/>
           <w:szCs w:val="24"/>
         </w:rPr>
-        <w:t xml:space="preserve"> RSA đang được sử dụng phổ biến trong thương mại điện tử và được cho là đảm bảo an toàn với điều kiện độ dài khóa đủ lớn.</w:t>
+        <w:t xml:space="preserve"> RSA đang được sử dụng phổ biến trong thương mại điện tử và được cho là đảm bảo </w:t>
+      </w:r>
+      <w:proofErr w:type="gramStart"/>
+      <w:r>
+        <w:rPr>
+          <w:rFonts w:ascii="Times New Roman" w:hAnsi="Times New Roman" w:cs="Times New Roman"/>
+          <w:szCs w:val="24"/>
+        </w:rPr>
+        <w:t>an</w:t>
+      </w:r>
+      <w:proofErr w:type="gramEnd"/>
+      <w:r>
+        <w:rPr>
+          <w:rFonts w:ascii="Times New Roman" w:hAnsi="Times New Roman" w:cs="Times New Roman"/>
+          <w:szCs w:val="24"/>
+        </w:rPr>
+        <w:t xml:space="preserve"> toàn với điều kiện độ dài khóa đủ lớn.</w:t>
       </w:r>
     </w:p>
     <w:p>
@@ -2106,7 +2504,23 @@
           <w:rFonts w:ascii="Times New Roman" w:hAnsi="Times New Roman" w:cs="Times New Roman"/>
           <w:szCs w:val="24"/>
         </w:rPr>
-        <w:t xml:space="preserve">giao thức được triển khai nhằm bảo đảm an toàn cho các giao dịch điện tử </w:t>
+        <w:t xml:space="preserve">giao thức được triển khai nhằm bảo đảm </w:t>
+      </w:r>
+      <w:proofErr w:type="gramStart"/>
+      <w:r>
+        <w:rPr>
+          <w:rFonts w:ascii="Times New Roman" w:hAnsi="Times New Roman" w:cs="Times New Roman"/>
+          <w:szCs w:val="24"/>
+        </w:rPr>
+        <w:t>an</w:t>
+      </w:r>
+      <w:proofErr w:type="gramEnd"/>
+      <w:r>
+        <w:rPr>
+          <w:rFonts w:ascii="Times New Roman" w:hAnsi="Times New Roman" w:cs="Times New Roman"/>
+          <w:szCs w:val="24"/>
+        </w:rPr>
+        <w:t xml:space="preserve"> toàn cho các giao dịch điện tử </w:t>
       </w:r>
       <w:r>
         <w:rPr>
@@ -2181,7 +2595,6 @@
           <w:noProof/>
           <w:szCs w:val="24"/>
         </w:rPr>
-        <w:lastRenderedPageBreak/>
         <w:drawing>
           <wp:inline distT="0" distB="0" distL="0" distR="0">
             <wp:extent cx="6130290" cy="1590040"/>
@@ -2366,6 +2779,7 @@
           <w:rFonts w:ascii="Times New Roman" w:hAnsi="Times New Roman" w:cs="Times New Roman"/>
           <w:szCs w:val="24"/>
         </w:rPr>
+        <w:lastRenderedPageBreak/>
         <w:t xml:space="preserve">Giao thức IPSec được </w:t>
       </w:r>
       <w:r>
@@ -2713,22 +3127,37 @@
           <w:rFonts w:ascii="Times New Roman" w:hAnsi="Times New Roman" w:cs="Times New Roman"/>
           <w:szCs w:val="24"/>
         </w:rPr>
-        <w:t xml:space="preserve">+ Giao thức bắt tay SSL (The SSL handshake protocol): client và server xác thực lẫn nhau và thỏa thuận một chìa khóa mã hóa. </w:t>
-      </w:r>
-    </w:p>
-    <w:p>
-      <w:pPr>
-        <w:rPr>
-          <w:rFonts w:ascii="Times New Roman" w:hAnsi="Times New Roman" w:cs="Times New Roman"/>
-          <w:szCs w:val="24"/>
-        </w:rPr>
-      </w:pPr>
-      <w:r>
-        <w:rPr>
-          <w:rFonts w:ascii="Times New Roman" w:hAnsi="Times New Roman" w:cs="Times New Roman"/>
-          <w:szCs w:val="24"/>
-        </w:rPr>
-        <w:lastRenderedPageBreak/>
+        <w:t xml:space="preserve">+ Giao thức bắt </w:t>
+      </w:r>
+      <w:proofErr w:type="gramStart"/>
+      <w:r>
+        <w:rPr>
+          <w:rFonts w:ascii="Times New Roman" w:hAnsi="Times New Roman" w:cs="Times New Roman"/>
+          <w:szCs w:val="24"/>
+        </w:rPr>
+        <w:t>tay</w:t>
+      </w:r>
+      <w:proofErr w:type="gramEnd"/>
+      <w:r>
+        <w:rPr>
+          <w:rFonts w:ascii="Times New Roman" w:hAnsi="Times New Roman" w:cs="Times New Roman"/>
+          <w:szCs w:val="24"/>
+        </w:rPr>
+        <w:t xml:space="preserve"> SSL (The SSL handshake protocol): client và server xác thực lẫn nhau và thỏa thuận một chìa khóa mã hóa. </w:t>
+      </w:r>
+    </w:p>
+    <w:p>
+      <w:pPr>
+        <w:rPr>
+          <w:rFonts w:ascii="Times New Roman" w:hAnsi="Times New Roman" w:cs="Times New Roman"/>
+          <w:szCs w:val="24"/>
+        </w:rPr>
+      </w:pPr>
+      <w:r>
+        <w:rPr>
+          <w:rFonts w:ascii="Times New Roman" w:hAnsi="Times New Roman" w:cs="Times New Roman"/>
+          <w:szCs w:val="24"/>
+        </w:rPr>
         <w:t xml:space="preserve">+ Giao thức bản ghi SSL (The SSL record protocol): </w:t>
       </w:r>
       <w:r>
@@ -2829,6 +3258,7 @@
           <w:rFonts w:ascii="Times New Roman" w:hAnsi="Times New Roman" w:cs="Times New Roman"/>
           <w:szCs w:val="24"/>
         </w:rPr>
+        <w:lastRenderedPageBreak/>
         <w:t xml:space="preserve">+ </w:t>
       </w:r>
       <w:r>
@@ -2978,8 +3408,17 @@
           <w:rFonts w:ascii="Times New Roman" w:hAnsi="Times New Roman" w:cs="Times New Roman"/>
           <w:szCs w:val="24"/>
         </w:rPr>
-        <w:t>tiếp theo</w:t>
-      </w:r>
+        <w:t xml:space="preserve">tiếp </w:t>
+      </w:r>
+      <w:proofErr w:type="gramStart"/>
+      <w:r>
+        <w:rPr>
+          <w:rFonts w:ascii="Times New Roman" w:hAnsi="Times New Roman" w:cs="Times New Roman"/>
+          <w:szCs w:val="24"/>
+        </w:rPr>
+        <w:t>theo</w:t>
+      </w:r>
+      <w:proofErr w:type="gramEnd"/>
       <w:r>
         <w:rPr>
           <w:rFonts w:ascii="Times New Roman" w:hAnsi="Times New Roman" w:cs="Times New Roman"/>
@@ -3022,7 +3461,23 @@
           <w:rFonts w:ascii="Times New Roman" w:hAnsi="Times New Roman" w:cs="Times New Roman"/>
           <w:szCs w:val="24"/>
         </w:rPr>
-        <w:t xml:space="preserve">+ Chủ nhân của thẻ tín dụng không được bảo vệ trước bên bán. Nếu bên bán gian lận và thu nhiều tiền hơn thì người mua sẽ chịu mất mát. </w:t>
+        <w:t xml:space="preserve">+ Chủ nhân của thẻ tín dụng không được bảo vệ trước bên bán. Nếu bên bán gian lận và </w:t>
+      </w:r>
+      <w:proofErr w:type="gramStart"/>
+      <w:r>
+        <w:rPr>
+          <w:rFonts w:ascii="Times New Roman" w:hAnsi="Times New Roman" w:cs="Times New Roman"/>
+          <w:szCs w:val="24"/>
+        </w:rPr>
+        <w:t>thu</w:t>
+      </w:r>
+      <w:proofErr w:type="gramEnd"/>
+      <w:r>
+        <w:rPr>
+          <w:rFonts w:ascii="Times New Roman" w:hAnsi="Times New Roman" w:cs="Times New Roman"/>
+          <w:szCs w:val="24"/>
+        </w:rPr>
+        <w:t xml:space="preserve"> nhiều tiền hơn thì người mua sẽ chịu mất mát. </w:t>
       </w:r>
     </w:p>
     <w:p>
@@ -3112,7 +3567,6 @@
           <w:rFonts w:ascii="Times New Roman" w:hAnsi="Times New Roman" w:cs="Times New Roman"/>
           <w:szCs w:val="24"/>
         </w:rPr>
-        <w:lastRenderedPageBreak/>
         <w:t>Kế thừa SSL, IBM phát triển một chuẩn mới gọi là Internet Keyed Payment Protocol (iKP) dẫn tới sự ra đời của Secure Electronic Transaction Protocol (giao thức SET)</w:t>
       </w:r>
     </w:p>
@@ -3320,16 +3774,47 @@
           <w:rFonts w:ascii="Times New Roman" w:hAnsi="Times New Roman" w:cs="Times New Roman"/>
           <w:szCs w:val="24"/>
         </w:rPr>
-        <w:t>về cơ chế hoạt động của giao thức SET ở chương tiếp theo.</w:t>
-      </w:r>
-    </w:p>
-    <w:p>
-      <w:pPr>
-        <w:rPr>
-          <w:rFonts w:ascii="Times New Roman" w:hAnsi="Times New Roman" w:cs="Times New Roman"/>
-          <w:szCs w:val="24"/>
-        </w:rPr>
-      </w:pPr>
+        <w:t xml:space="preserve">về cơ chế hoạt động của giao thức SET ở chương tiếp </w:t>
+      </w:r>
+      <w:proofErr w:type="gramStart"/>
+      <w:r>
+        <w:rPr>
+          <w:rFonts w:ascii="Times New Roman" w:hAnsi="Times New Roman" w:cs="Times New Roman"/>
+          <w:szCs w:val="24"/>
+        </w:rPr>
+        <w:t>theo</w:t>
+      </w:r>
+      <w:proofErr w:type="gramEnd"/>
+      <w:r>
+        <w:rPr>
+          <w:rFonts w:ascii="Times New Roman" w:hAnsi="Times New Roman" w:cs="Times New Roman"/>
+          <w:szCs w:val="24"/>
+        </w:rPr>
+        <w:t>.</w:t>
+      </w:r>
+    </w:p>
+    <w:p>
+      <w:pPr>
+        <w:rPr>
+          <w:rFonts w:ascii="Times New Roman" w:hAnsi="Times New Roman" w:cs="Times New Roman"/>
+          <w:szCs w:val="24"/>
+        </w:rPr>
+      </w:pPr>
+    </w:p>
+    <w:p>
+      <w:pPr>
+        <w:rPr>
+          <w:rFonts w:ascii="Times New Roman" w:hAnsi="Times New Roman" w:cs="Times New Roman"/>
+          <w:szCs w:val="24"/>
+        </w:rPr>
+      </w:pPr>
+      <w:r>
+        <w:rPr>
+          <w:rFonts w:ascii="Times New Roman" w:hAnsi="Times New Roman" w:cs="Times New Roman"/>
+          <w:szCs w:val="24"/>
+        </w:rPr>
+        <w:t xml:space="preserve">Chương 3 - </w:t>
+      </w:r>
     </w:p>
     <w:p>
       <w:pPr>
@@ -3392,8 +3877,16 @@
           <w:rFonts w:ascii="Times New Roman" w:hAnsi="Times New Roman" w:cs="Times New Roman"/>
           <w:szCs w:val="24"/>
         </w:rPr>
+        <w:lastRenderedPageBreak/>
         <w:t xml:space="preserve">Chữ ký số (digital signature): </w:t>
       </w:r>
+      <w:r>
+        <w:rPr>
+          <w:rFonts w:ascii="Times New Roman" w:hAnsi="Times New Roman" w:cs="Times New Roman"/>
+          <w:szCs w:val="24"/>
+        </w:rPr>
+        <w:t>là phương tiện được sử dụng để xác thực nhận dạng của người gửi tin nhắn hoặc người ký tài liệu và để đảm bảo một điều chắc chắn rằng nội dung gốc của tin nhắn hoặc tài liệu đã gửi sẽ không bị thay đổi. Chữ ký số dễ kiểm tra và nhận dạng, tuy nhiên phải không thể tính toán để giả mạo được. Nó có năng lực đảm bảo tài liệu gốc sẽ được gửi đến nơi và cả người gửi cũng không dễ để không công nhận nó sau này.</w:t>
+      </w:r>
     </w:p>
     <w:p>
       <w:pPr>
@@ -3409,6 +3902,69 @@
         </w:rPr>
         <w:t>Chứng chỉ số (digital certificate):</w:t>
       </w:r>
+      <w:r>
+        <w:rPr>
+          <w:rFonts w:ascii="Times New Roman" w:hAnsi="Times New Roman" w:cs="Times New Roman"/>
+          <w:szCs w:val="24"/>
+        </w:rPr>
+        <w:t xml:space="preserve"> là một tệp tin điện tử dùng để xác minh danh tính một cá nhân, một máy chủ, một công ty… </w:t>
+      </w:r>
+      <w:r>
+        <w:rPr>
+          <w:rFonts w:ascii="Times New Roman" w:hAnsi="Times New Roman" w:cs="Times New Roman"/>
+          <w:szCs w:val="24"/>
+        </w:rPr>
+        <w:t xml:space="preserve">trên Internet. Nó giống như bằng lái </w:t>
+      </w:r>
+      <w:proofErr w:type="gramStart"/>
+      <w:r>
+        <w:rPr>
+          <w:rFonts w:ascii="Times New Roman" w:hAnsi="Times New Roman" w:cs="Times New Roman"/>
+          <w:szCs w:val="24"/>
+        </w:rPr>
+        <w:t>xe</w:t>
+      </w:r>
+      <w:proofErr w:type="gramEnd"/>
+      <w:r>
+        <w:rPr>
+          <w:rFonts w:ascii="Times New Roman" w:hAnsi="Times New Roman" w:cs="Times New Roman"/>
+          <w:szCs w:val="24"/>
+        </w:rPr>
+        <w:t>, hộ chiếu, chứng minh thư hay những giấy tờ xác minh cá nhân và phải được cơ quan có thẩm quyền cấp. Tổ chức đứng ra chứng nhận những thông tin của bạn là chính xác được gọi là Nhà cung cấp chứng thực số (CA – Certificate Authority). CA phải đảm bảo về độ tin cậy, chịu trách nhiệm về độ chính xác của chứng chỉ số</w:t>
+      </w:r>
+      <w:r>
+        <w:rPr>
+          <w:rFonts w:ascii="Times New Roman" w:hAnsi="Times New Roman" w:cs="Times New Roman"/>
+          <w:szCs w:val="24"/>
+        </w:rPr>
+        <w:t xml:space="preserve"> mà mình cấp.</w:t>
+      </w:r>
+    </w:p>
+    <w:p>
+      <w:pPr>
+        <w:rPr>
+          <w:rFonts w:ascii="Times New Roman" w:hAnsi="Times New Roman" w:cs="Times New Roman"/>
+          <w:szCs w:val="24"/>
+        </w:rPr>
+      </w:pPr>
+      <w:hyperlink r:id="rId9" w:history="1">
+        <w:r>
+          <w:rPr>
+            <w:rStyle w:val="Hyperlink"/>
+            <w:rFonts w:ascii="Times New Roman" w:hAnsi="Times New Roman" w:cs="Times New Roman"/>
+            <w:szCs w:val="24"/>
+          </w:rPr>
+          <w:t>http://inet.edu.vn/tin-tuc/2150/chung-chi-so-cong-cu-bao-mat-thong-tin-truyen-qua-internet.html</w:t>
+        </w:r>
+      </w:hyperlink>
+    </w:p>
+    <w:p>
+      <w:pPr>
+        <w:rPr>
+          <w:rFonts w:ascii="Times New Roman" w:hAnsi="Times New Roman" w:cs="Times New Roman"/>
+          <w:szCs w:val="24"/>
+        </w:rPr>
+      </w:pPr>
     </w:p>
     <w:p>
       <w:pPr>
@@ -3431,20 +3987,276 @@
         </w:rPr>
         <w:t xml:space="preserve"> số (digital envelope): </w:t>
       </w:r>
-    </w:p>
-    <w:p>
-      <w:pPr>
-        <w:rPr>
-          <w:rFonts w:ascii="Times New Roman" w:hAnsi="Times New Roman" w:cs="Times New Roman"/>
-          <w:szCs w:val="24"/>
-        </w:rPr>
-      </w:pPr>
-      <w:r>
-        <w:rPr>
-          <w:rFonts w:ascii="Times New Roman" w:hAnsi="Times New Roman" w:cs="Times New Roman"/>
-          <w:szCs w:val="24"/>
-        </w:rPr>
-        <w:t>SHA (Secure Hash Algorithm – giải thuật băm an toàn) là thuật toán dùng để chuyển một đoạn dữ liệu nhất định thành một đoạn dữ liệu có chiều dài không đổi với xác suất khác biệt cao. Những giải thuật này được gọi là “an toàn” vì theo chuẩn FIPS 180-2:</w:t>
+      <w:r>
+        <w:rPr>
+          <w:rFonts w:ascii="Times New Roman" w:hAnsi="Times New Roman" w:cs="Times New Roman"/>
+          <w:szCs w:val="24"/>
+        </w:rPr>
+        <w:t>Thuật toán phong bì số kết hợp được ưu điểm của cá khóa đối xứng và khóa bất đối xứng. Nội dung được mã hóa và giải mã bằng khóa đối xứng và khóa đối xứng được mã hóa bằng khóa công khai được chuyển đến cho người nhận trong một khối gọi là phong bì số.</w:t>
+      </w:r>
+    </w:p>
+    <w:p>
+      <w:pPr>
+        <w:rPr>
+          <w:rFonts w:ascii="Times New Roman" w:hAnsi="Times New Roman" w:cs="Times New Roman"/>
+          <w:szCs w:val="24"/>
+        </w:rPr>
+      </w:pPr>
+      <w:r>
+        <w:rPr>
+          <w:rFonts w:ascii="Times New Roman" w:hAnsi="Times New Roman" w:cs="Times New Roman"/>
+          <w:szCs w:val="24"/>
+        </w:rPr>
+        <w:t xml:space="preserve">Khác với chữ ký số chỉ sử dụng cặp khóa bất đối xứng chủ yếu đảm bảo tính toàn vẹn, chứng thực nội dung, phong bì số sử dụng cả khóa đối xứng và khóa bất đối xứng để bảo vệ nội dung an toàn, ngăn cản xem trộm và đánh cắp nội dung. Cặp khóa bất đối xứng cũng bao gồm khóa công khai và khóa riêng. Sử dụng cặp khóa bất đối xứng để mã hóa </w:t>
+      </w:r>
+      <w:proofErr w:type="gramStart"/>
+      <w:r>
+        <w:rPr>
+          <w:rFonts w:ascii="Times New Roman" w:hAnsi="Times New Roman" w:cs="Times New Roman"/>
+          <w:szCs w:val="24"/>
+        </w:rPr>
+        <w:t>an</w:t>
+      </w:r>
+      <w:proofErr w:type="gramEnd"/>
+      <w:r>
+        <w:rPr>
+          <w:rFonts w:ascii="Times New Roman" w:hAnsi="Times New Roman" w:cs="Times New Roman"/>
+          <w:szCs w:val="24"/>
+        </w:rPr>
+        <w:t xml:space="preserve"> toàn hơn nhưng tốc độ lại chậm hơn. Do đó phong bì số không dùng cặp khóa bất đối xứng để mã hóa thông điệp mà dùng nó để mã hóa khóa đối xứng, giúp độ </w:t>
+      </w:r>
+      <w:proofErr w:type="gramStart"/>
+      <w:r>
+        <w:rPr>
+          <w:rFonts w:ascii="Times New Roman" w:hAnsi="Times New Roman" w:cs="Times New Roman"/>
+          <w:szCs w:val="24"/>
+        </w:rPr>
+        <w:t>an</w:t>
+      </w:r>
+      <w:proofErr w:type="gramEnd"/>
+      <w:r>
+        <w:rPr>
+          <w:rFonts w:ascii="Times New Roman" w:hAnsi="Times New Roman" w:cs="Times New Roman"/>
+          <w:szCs w:val="24"/>
+        </w:rPr>
+        <w:t xml:space="preserve"> toàn vẫn được dữ nguyên nhưng tốc độ nhanh hơn (do khóa đối xứng chỉ 128 bit)</w:t>
+      </w:r>
+      <w:r>
+        <w:rPr>
+          <w:rFonts w:ascii="Times New Roman" w:hAnsi="Times New Roman" w:cs="Times New Roman"/>
+          <w:szCs w:val="24"/>
+        </w:rPr>
+        <w:t>.</w:t>
+      </w:r>
+    </w:p>
+    <w:p>
+      <w:pPr>
+        <w:rPr>
+          <w:rFonts w:ascii="Times New Roman" w:hAnsi="Times New Roman" w:cs="Times New Roman"/>
+          <w:szCs w:val="24"/>
+        </w:rPr>
+      </w:pPr>
+      <w:r>
+        <w:rPr>
+          <w:rFonts w:ascii="Times New Roman" w:hAnsi="Times New Roman" w:cs="Times New Roman"/>
+          <w:szCs w:val="24"/>
+        </w:rPr>
+        <w:t>Sơ lược cách làm việc của phong bì số</w:t>
+      </w:r>
+    </w:p>
+    <w:p>
+      <w:pPr>
+        <w:rPr>
+          <w:rFonts w:ascii="Times New Roman" w:hAnsi="Times New Roman" w:cs="Times New Roman"/>
+          <w:szCs w:val="24"/>
+        </w:rPr>
+      </w:pPr>
+      <w:r>
+        <w:rPr>
+          <w:noProof/>
+        </w:rPr>
+        <w:drawing>
+          <wp:inline distT="0" distB="0" distL="0" distR="0" wp14:anchorId="041C5784" wp14:editId="566DF9BA">
+            <wp:extent cx="4145479" cy="3978323"/>
+            <wp:effectExtent l="0" t="0" r="7620" b="3175"/>
+            <wp:docPr id="9" name="Picture 9"/>
+            <wp:cNvGraphicFramePr>
+              <a:graphicFrameLocks xmlns:a="http://schemas.openxmlformats.org/drawingml/2006/main" noChangeAspect="1"/>
+            </wp:cNvGraphicFramePr>
+            <a:graphic xmlns:a="http://schemas.openxmlformats.org/drawingml/2006/main">
+              <a:graphicData uri="http://schemas.openxmlformats.org/drawingml/2006/picture">
+                <pic:pic xmlns:pic="http://schemas.openxmlformats.org/drawingml/2006/picture">
+                  <pic:nvPicPr>
+                    <pic:cNvPr id="1" name=""/>
+                    <pic:cNvPicPr/>
+                  </pic:nvPicPr>
+                  <pic:blipFill>
+                    <a:blip r:embed="rId10"/>
+                    <a:stretch>
+                      <a:fillRect/>
+                    </a:stretch>
+                  </pic:blipFill>
+                  <pic:spPr>
+                    <a:xfrm>
+                      <a:off x="0" y="0"/>
+                      <a:ext cx="4146105" cy="3978924"/>
+                    </a:xfrm>
+                    <a:prstGeom prst="rect">
+                      <a:avLst/>
+                    </a:prstGeom>
+                  </pic:spPr>
+                </pic:pic>
+              </a:graphicData>
+            </a:graphic>
+          </wp:inline>
+        </w:drawing>
+      </w:r>
+    </w:p>
+    <w:p>
+      <w:pPr>
+        <w:rPr>
+          <w:rFonts w:ascii="Times New Roman" w:hAnsi="Times New Roman" w:cs="Times New Roman"/>
+          <w:szCs w:val="24"/>
+        </w:rPr>
+      </w:pPr>
+      <w:r>
+        <w:rPr>
+          <w:rFonts w:ascii="Times New Roman" w:hAnsi="Times New Roman" w:cs="Times New Roman"/>
+          <w:szCs w:val="24"/>
+        </w:rPr>
+        <w:lastRenderedPageBreak/>
+        <w:t>Thông điệp sẽ được mã hóa bởi khóa đối xứng</w:t>
+      </w:r>
+    </w:p>
+    <w:p>
+      <w:pPr>
+        <w:rPr>
+          <w:rFonts w:ascii="Times New Roman" w:hAnsi="Times New Roman" w:cs="Times New Roman"/>
+          <w:szCs w:val="24"/>
+        </w:rPr>
+      </w:pPr>
+      <w:r>
+        <w:rPr>
+          <w:rFonts w:ascii="Times New Roman" w:hAnsi="Times New Roman" w:cs="Times New Roman"/>
+          <w:szCs w:val="24"/>
+        </w:rPr>
+        <w:t>Sau đó khóa đối xứng được mã hóa bởi khóa công khai của người nhận để tạo thành khóa CK</w:t>
+      </w:r>
+    </w:p>
+    <w:p>
+      <w:pPr>
+        <w:rPr>
+          <w:rFonts w:ascii="Times New Roman" w:hAnsi="Times New Roman" w:cs="Times New Roman"/>
+          <w:szCs w:val="24"/>
+        </w:rPr>
+      </w:pPr>
+      <w:r>
+        <w:rPr>
+          <w:rFonts w:ascii="Times New Roman" w:hAnsi="Times New Roman" w:cs="Times New Roman"/>
+          <w:szCs w:val="24"/>
+        </w:rPr>
+        <w:t xml:space="preserve">Thông điệp đã mã hóa kết hợp với CK tạo thành phong bì số và được gửi đi. </w:t>
+      </w:r>
+    </w:p>
+    <w:p>
+      <w:pPr>
+        <w:rPr>
+          <w:rFonts w:ascii="Times New Roman" w:hAnsi="Times New Roman" w:cs="Times New Roman"/>
+          <w:szCs w:val="24"/>
+        </w:rPr>
+      </w:pPr>
+      <w:r>
+        <w:rPr>
+          <w:rFonts w:ascii="Times New Roman" w:hAnsi="Times New Roman" w:cs="Times New Roman"/>
+          <w:szCs w:val="24"/>
+        </w:rPr>
+        <w:t xml:space="preserve">Muốn xem được thông điệp, người nhận phải có được khóa đối xứng, muốn có được khóa đối xứng người nhận phải sở hữu khóa riêng tương ứng. Do đó, thông điệp khá </w:t>
+      </w:r>
+      <w:proofErr w:type="gramStart"/>
+      <w:r>
+        <w:rPr>
+          <w:rFonts w:ascii="Times New Roman" w:hAnsi="Times New Roman" w:cs="Times New Roman"/>
+          <w:szCs w:val="24"/>
+        </w:rPr>
+        <w:t>an</w:t>
+      </w:r>
+      <w:proofErr w:type="gramEnd"/>
+      <w:r>
+        <w:rPr>
+          <w:rFonts w:ascii="Times New Roman" w:hAnsi="Times New Roman" w:cs="Times New Roman"/>
+          <w:szCs w:val="24"/>
+        </w:rPr>
+        <w:t xml:space="preserve"> toàn do các cặp khóa này được sinh ngẫu nhiên và duy nhất.</w:t>
+      </w:r>
+    </w:p>
+    <w:p>
+      <w:pPr>
+        <w:rPr>
+          <w:rFonts w:ascii="Times New Roman" w:hAnsi="Times New Roman" w:cs="Times New Roman"/>
+          <w:szCs w:val="24"/>
+        </w:rPr>
+      </w:pPr>
+    </w:p>
+    <w:p>
+      <w:pPr>
+        <w:rPr>
+          <w:rFonts w:ascii="Times New Roman" w:hAnsi="Times New Roman" w:cs="Times New Roman"/>
+          <w:szCs w:val="24"/>
+        </w:rPr>
+      </w:pPr>
+      <w:r>
+        <w:rPr>
+          <w:rFonts w:ascii="Times New Roman" w:hAnsi="Times New Roman" w:cs="Times New Roman"/>
+          <w:szCs w:val="24"/>
+        </w:rPr>
+        <w:t xml:space="preserve">Các thuật toán </w:t>
+      </w:r>
+    </w:p>
+    <w:p>
+      <w:pPr>
+        <w:rPr>
+          <w:rFonts w:ascii="Times New Roman" w:hAnsi="Times New Roman" w:cs="Times New Roman"/>
+          <w:szCs w:val="24"/>
+        </w:rPr>
+      </w:pPr>
+      <w:r>
+        <w:rPr>
+          <w:rFonts w:ascii="Times New Roman" w:hAnsi="Times New Roman" w:cs="Times New Roman"/>
+          <w:szCs w:val="24"/>
+        </w:rPr>
+        <w:t xml:space="preserve">SHA (Secure Hash Algorithm – giải thuật băm </w:t>
+      </w:r>
+      <w:proofErr w:type="gramStart"/>
+      <w:r>
+        <w:rPr>
+          <w:rFonts w:ascii="Times New Roman" w:hAnsi="Times New Roman" w:cs="Times New Roman"/>
+          <w:szCs w:val="24"/>
+        </w:rPr>
+        <w:t>an</w:t>
+      </w:r>
+      <w:proofErr w:type="gramEnd"/>
+      <w:r>
+        <w:rPr>
+          <w:rFonts w:ascii="Times New Roman" w:hAnsi="Times New Roman" w:cs="Times New Roman"/>
+          <w:szCs w:val="24"/>
+        </w:rPr>
+        <w:t xml:space="preserve"> toàn) là thuật toán dùng để chuyển một đoạn dữ liệu nhất định thành một đoạn dữ liệu có chiều dài không đổi với xác suất khác biệt cao. Những giải thuật này được gọi là “</w:t>
+      </w:r>
+      <w:proofErr w:type="gramStart"/>
+      <w:r>
+        <w:rPr>
+          <w:rFonts w:ascii="Times New Roman" w:hAnsi="Times New Roman" w:cs="Times New Roman"/>
+          <w:szCs w:val="24"/>
+        </w:rPr>
+        <w:t>an</w:t>
+      </w:r>
+      <w:proofErr w:type="gramEnd"/>
+      <w:r>
+        <w:rPr>
+          <w:rFonts w:ascii="Times New Roman" w:hAnsi="Times New Roman" w:cs="Times New Roman"/>
+          <w:szCs w:val="24"/>
+        </w:rPr>
+        <w:t xml:space="preserve"> toàn” vì theo chuẩn FIPS 180-2:</w:t>
       </w:r>
     </w:p>
     <w:p>
@@ -3514,12 +4326,21 @@
           <w:szCs w:val="24"/>
         </w:rPr>
       </w:pPr>
-      <w:r>
-        <w:rPr>
-          <w:rFonts w:ascii="Times New Roman" w:hAnsi="Times New Roman" w:cs="Times New Roman"/>
-          <w:szCs w:val="24"/>
-        </w:rPr>
-        <w:t xml:space="preserve">SHA1("The quick brown fox jumps over the lazy dog") </w:t>
+      <w:proofErr w:type="gramStart"/>
+      <w:r>
+        <w:rPr>
+          <w:rFonts w:ascii="Times New Roman" w:hAnsi="Times New Roman" w:cs="Times New Roman"/>
+          <w:szCs w:val="24"/>
+        </w:rPr>
+        <w:t>SHA1(</w:t>
+      </w:r>
+      <w:proofErr w:type="gramEnd"/>
+      <w:r>
+        <w:rPr>
+          <w:rFonts w:ascii="Times New Roman" w:hAnsi="Times New Roman" w:cs="Times New Roman"/>
+          <w:szCs w:val="24"/>
+        </w:rPr>
+        <w:t xml:space="preserve">"The quick brown fox jumps over the lazy dog") </w:t>
       </w:r>
     </w:p>
     <w:p>
@@ -3559,12 +4380,21 @@
           <w:szCs w:val="24"/>
         </w:rPr>
       </w:pPr>
-      <w:r>
-        <w:rPr>
-          <w:rFonts w:ascii="Times New Roman" w:hAnsi="Times New Roman" w:cs="Times New Roman"/>
-          <w:szCs w:val="24"/>
-        </w:rPr>
-        <w:t xml:space="preserve">SHA1("The quick brown fox jumps over the lazy cog") </w:t>
+      <w:proofErr w:type="gramStart"/>
+      <w:r>
+        <w:rPr>
+          <w:rFonts w:ascii="Times New Roman" w:hAnsi="Times New Roman" w:cs="Times New Roman"/>
+          <w:szCs w:val="24"/>
+        </w:rPr>
+        <w:t>SHA1(</w:t>
+      </w:r>
+      <w:proofErr w:type="gramEnd"/>
+      <w:r>
+        <w:rPr>
+          <w:rFonts w:ascii="Times New Roman" w:hAnsi="Times New Roman" w:cs="Times New Roman"/>
+          <w:szCs w:val="24"/>
+        </w:rPr>
+        <w:t xml:space="preserve">"The quick brown fox jumps over the lazy cog") </w:t>
       </w:r>
     </w:p>
     <w:p>
@@ -3604,12 +4434,21 @@
           <w:szCs w:val="24"/>
         </w:rPr>
       </w:pPr>
-      <w:r>
-        <w:rPr>
-          <w:rFonts w:ascii="Times New Roman" w:hAnsi="Times New Roman" w:cs="Times New Roman"/>
-          <w:szCs w:val="24"/>
-        </w:rPr>
-        <w:t>SHA1("")</w:t>
+      <w:proofErr w:type="gramStart"/>
+      <w:r>
+        <w:rPr>
+          <w:rFonts w:ascii="Times New Roman" w:hAnsi="Times New Roman" w:cs="Times New Roman"/>
+          <w:szCs w:val="24"/>
+        </w:rPr>
+        <w:t>SHA1(</w:t>
+      </w:r>
+      <w:proofErr w:type="gramEnd"/>
+      <w:r>
+        <w:rPr>
+          <w:rFonts w:ascii="Times New Roman" w:hAnsi="Times New Roman" w:cs="Times New Roman"/>
+          <w:szCs w:val="24"/>
+        </w:rPr>
+        <w:t>"")</w:t>
       </w:r>
     </w:p>
     <w:p>
@@ -3639,59 +4478,91 @@
           <w:rFonts w:ascii="Times New Roman" w:hAnsi="Times New Roman" w:cs="Times New Roman"/>
           <w:szCs w:val="24"/>
         </w:rPr>
+        <w:t xml:space="preserve">RSA: </w:t>
+      </w:r>
+      <w:r>
+        <w:rPr>
+          <w:rFonts w:ascii="Times New Roman" w:hAnsi="Times New Roman" w:cs="Times New Roman"/>
+          <w:szCs w:val="24"/>
+        </w:rPr>
+        <w:t>Thuật toán được Ron Rivest, Adi Shamir và Len Adleman mô tả lần đầu tiên vào năm 1977 tại học viện công nghệ Massachusetts(MIT). Tên của thuật toán lấy từ 3 chữ cái đầu của tên 3 tác giả.</w:t>
+      </w:r>
+    </w:p>
+    <w:p>
+      <w:pPr>
+        <w:rPr>
+          <w:rFonts w:ascii="Times New Roman" w:hAnsi="Times New Roman" w:cs="Times New Roman"/>
+          <w:szCs w:val="24"/>
+        </w:rPr>
+      </w:pPr>
+      <w:r>
+        <w:rPr>
+          <w:rFonts w:ascii="Times New Roman" w:hAnsi="Times New Roman" w:cs="Times New Roman"/>
+          <w:szCs w:val="24"/>
+        </w:rPr>
+        <w:t xml:space="preserve">Ý tưởng then chốt để đảm bảo tính </w:t>
+      </w:r>
+      <w:proofErr w:type="gramStart"/>
+      <w:r>
+        <w:rPr>
+          <w:rFonts w:ascii="Times New Roman" w:hAnsi="Times New Roman" w:cs="Times New Roman"/>
+          <w:szCs w:val="24"/>
+        </w:rPr>
+        <w:t>an</w:t>
+      </w:r>
+      <w:proofErr w:type="gramEnd"/>
+      <w:r>
+        <w:rPr>
+          <w:rFonts w:ascii="Times New Roman" w:hAnsi="Times New Roman" w:cs="Times New Roman"/>
+          <w:szCs w:val="24"/>
+        </w:rPr>
+        <w:t xml:space="preserve"> toàn của RSA là dựa trên sự khó khăn trong việc phân tích nhân tử của 2 số nguyên tố lớn. (</w:t>
+      </w:r>
+      <w:proofErr w:type="gramStart"/>
+      <w:r>
+        <w:rPr>
+          <w:rFonts w:ascii="Times New Roman" w:hAnsi="Times New Roman" w:cs="Times New Roman"/>
+          <w:szCs w:val="24"/>
+        </w:rPr>
+        <w:t>a</w:t>
+      </w:r>
+      <w:proofErr w:type="gramEnd"/>
+      <w:r>
+        <w:rPr>
+          <w:rFonts w:ascii="Times New Roman" w:hAnsi="Times New Roman" w:cs="Times New Roman"/>
+          <w:szCs w:val="24"/>
+        </w:rPr>
+        <w:t xml:space="preserve"> x b = c, tìm ngược lại a, b từ c là phân tích nhân tử).</w:t>
+      </w:r>
+    </w:p>
+    <w:p>
+      <w:pPr>
+        <w:rPr>
+          <w:rFonts w:ascii="Times New Roman" w:hAnsi="Times New Roman" w:cs="Times New Roman"/>
+          <w:szCs w:val="24"/>
+        </w:rPr>
+      </w:pPr>
+      <w:r>
+        <w:rPr>
+          <w:rFonts w:ascii="Times New Roman" w:hAnsi="Times New Roman" w:cs="Times New Roman"/>
+          <w:szCs w:val="24"/>
+        </w:rPr>
+        <w:t>Thuật toán RSA có hai khóa: khóa công khai (hay khóa công cộng) và khóa bí mật (hay khóa cá nhân). Mỗi khóa là những số cố định sử dụng trong quá trình mã hóa và giải mã. Khóa công khai được công bố rộng rãi cho mọi người và được dùng để mã hóa. Những thông tin được mã hóa bằng khóa công khai chỉ có thể được giải mã bằng khóa bí mật tương ứng. Nói cách khác, mọi người đều có thể mã hóa nhưng chỉ có người biết khóa cá nhân (bí mật) mới có thể giải mã được.</w:t>
+      </w:r>
+    </w:p>
+    <w:p>
+      <w:pPr>
+        <w:rPr>
+          <w:rFonts w:ascii="Times New Roman" w:hAnsi="Times New Roman" w:cs="Times New Roman"/>
+          <w:szCs w:val="24"/>
+        </w:rPr>
+      </w:pPr>
+      <w:r>
+        <w:rPr>
+          <w:rFonts w:ascii="Times New Roman" w:hAnsi="Times New Roman" w:cs="Times New Roman"/>
+          <w:szCs w:val="24"/>
+        </w:rPr>
         <w:lastRenderedPageBreak/>
-        <w:t xml:space="preserve">RSA: </w:t>
-      </w:r>
-      <w:r>
-        <w:rPr>
-          <w:rFonts w:ascii="Times New Roman" w:hAnsi="Times New Roman" w:cs="Times New Roman"/>
-          <w:szCs w:val="24"/>
-        </w:rPr>
-        <w:t>Thuật toán được Ron Rivest, Adi Shamir và Len Adleman mô tả lần đầu tiên vào năm 1977 tại học viện công nghệ Massachusetts(MIT). Tên của thuật toán lấy từ 3 chữ cái đầu của tên 3 tác giả.</w:t>
-      </w:r>
-    </w:p>
-    <w:p>
-      <w:pPr>
-        <w:rPr>
-          <w:rFonts w:ascii="Times New Roman" w:hAnsi="Times New Roman" w:cs="Times New Roman"/>
-          <w:szCs w:val="24"/>
-        </w:rPr>
-      </w:pPr>
-      <w:r>
-        <w:rPr>
-          <w:rFonts w:ascii="Times New Roman" w:hAnsi="Times New Roman" w:cs="Times New Roman"/>
-          <w:szCs w:val="24"/>
-        </w:rPr>
-        <w:t>Ý tưởng then chốt để đảm bảo tính an toàn của RSA là dựa trên sự khó khăn trong việc phân tích nhân tử của 2 số nguyên tố lớn. (a x b = c, tìm ngược lại a, b từ c là phân tích nhân tử).</w:t>
-      </w:r>
-    </w:p>
-    <w:p>
-      <w:pPr>
-        <w:rPr>
-          <w:rFonts w:ascii="Times New Roman" w:hAnsi="Times New Roman" w:cs="Times New Roman"/>
-          <w:szCs w:val="24"/>
-        </w:rPr>
-      </w:pPr>
-      <w:r>
-        <w:rPr>
-          <w:rFonts w:ascii="Times New Roman" w:hAnsi="Times New Roman" w:cs="Times New Roman"/>
-          <w:szCs w:val="24"/>
-        </w:rPr>
-        <w:t>Thuật toán RSA có hai khóa: khóa công khai (hay khóa công cộng) và khóa bí mật (hay khóa cá nhân). Mỗi khóa là những số cố định sử dụng trong quá trình mã hóa và giải mã. Khóa công khai được công bố rộng rãi cho mọi người và được dùng để mã hóa. Những thông tin được mã hóa bằng khóa công khai chỉ có thể được giải mã bằng khóa bí mật tương ứng. Nói cách khác, mọi người đều có thể mã hóa nhưng chỉ có người biết khóa cá nhân (bí mật) mới có thể giải mã được.</w:t>
-      </w:r>
-    </w:p>
-    <w:p>
-      <w:pPr>
-        <w:rPr>
-          <w:rFonts w:ascii="Times New Roman" w:hAnsi="Times New Roman" w:cs="Times New Roman"/>
-          <w:szCs w:val="24"/>
-        </w:rPr>
-      </w:pPr>
-      <w:r>
-        <w:rPr>
-          <w:rFonts w:ascii="Times New Roman" w:hAnsi="Times New Roman" w:cs="Times New Roman"/>
-          <w:szCs w:val="24"/>
-        </w:rPr>
         <w:t xml:space="preserve">DES (Data Encryption Standard): </w:t>
       </w:r>
     </w:p>
@@ -3707,22 +4578,54 @@
           <w:rFonts w:ascii="Times New Roman" w:hAnsi="Times New Roman" w:cs="Times New Roman"/>
           <w:szCs w:val="24"/>
         </w:rPr>
-        <w:t>DES là thuật toán mã hóa khối: nó xử lý từng khối thông tin của bản rõ có độ dài xác định và biến đổi theo những quá trình phức tạp để trở thành khối thông tin của bản mã có độ dài không thay đổi. Trong trường hợp của DES, độ dài mỗi khối là 64 bit. DES cũng sử dụng khóa để cá biệt hóa quá trình chuyển đổi. Nhờ vậy, chỉ khi biết khóa mới có thể giải mã được văn bản mã. Khóa dùng trong DES có độ dài toàn bộ là 64 bit. Tuy nhiên chỉ có 56 bit thực sự được sử dụng; 8 bit còn lại chỉ dùng cho việc kiểm tra. Vì thế, độ dài thực tế của khóa chỉ là 56 bit.</w:t>
-      </w:r>
-    </w:p>
-    <w:p>
-      <w:pPr>
-        <w:rPr>
-          <w:rFonts w:ascii="Times New Roman" w:hAnsi="Times New Roman" w:cs="Times New Roman"/>
-          <w:szCs w:val="24"/>
-        </w:rPr>
-      </w:pPr>
-      <w:r>
-        <w:rPr>
-          <w:rFonts w:ascii="Times New Roman" w:hAnsi="Times New Roman" w:cs="Times New Roman"/>
-          <w:szCs w:val="24"/>
-        </w:rPr>
-        <w:t xml:space="preserve">Hiện nay DES được xem là không đủ an toàn cho nhiều ứng dụng. Nguyên nhân chủ yếu là độ dài 56 bit của khóa là quá nhỏ. </w:t>
+        <w:t xml:space="preserve">DES là thuật toán mã hóa khối: nó xử lý từng khối thông tin của bản rõ có độ dài xác định và biến đổi </w:t>
+      </w:r>
+      <w:proofErr w:type="gramStart"/>
+      <w:r>
+        <w:rPr>
+          <w:rFonts w:ascii="Times New Roman" w:hAnsi="Times New Roman" w:cs="Times New Roman"/>
+          <w:szCs w:val="24"/>
+        </w:rPr>
+        <w:t>theo</w:t>
+      </w:r>
+      <w:proofErr w:type="gramEnd"/>
+      <w:r>
+        <w:rPr>
+          <w:rFonts w:ascii="Times New Roman" w:hAnsi="Times New Roman" w:cs="Times New Roman"/>
+          <w:szCs w:val="24"/>
+        </w:rPr>
+        <w:t xml:space="preserve"> những quá trình phức tạp để trở thành khối thông tin của bản mã có độ dài không thay đổi. Trong trường hợp của DES, độ dài mỗi khối là 64 bit. DES cũng sử dụng khóa để cá biệt hóa quá trình chuyển đổi. Nhờ vậy, chỉ khi biết khóa mới có thể giải mã được văn bản mã. Khóa dùng trong DES có độ dài toàn bộ là 64 bit. Tuy nhiên chỉ có 56 bit thực sự được sử dụng; 8 bit còn lại chỉ dùng cho việc kiểm tra. Vì thế, độ dài thực tế của khóa chỉ là 56 bit.</w:t>
+      </w:r>
+    </w:p>
+    <w:p>
+      <w:pPr>
+        <w:rPr>
+          <w:rFonts w:ascii="Times New Roman" w:hAnsi="Times New Roman" w:cs="Times New Roman"/>
+          <w:szCs w:val="24"/>
+        </w:rPr>
+      </w:pPr>
+      <w:r>
+        <w:rPr>
+          <w:rFonts w:ascii="Times New Roman" w:hAnsi="Times New Roman" w:cs="Times New Roman"/>
+          <w:szCs w:val="24"/>
+        </w:rPr>
+        <w:t xml:space="preserve">Hiện nay DES được xem là không đủ </w:t>
+      </w:r>
+      <w:proofErr w:type="gramStart"/>
+      <w:r>
+        <w:rPr>
+          <w:rFonts w:ascii="Times New Roman" w:hAnsi="Times New Roman" w:cs="Times New Roman"/>
+          <w:szCs w:val="24"/>
+        </w:rPr>
+        <w:t>an</w:t>
+      </w:r>
+      <w:proofErr w:type="gramEnd"/>
+      <w:r>
+        <w:rPr>
+          <w:rFonts w:ascii="Times New Roman" w:hAnsi="Times New Roman" w:cs="Times New Roman"/>
+          <w:szCs w:val="24"/>
+        </w:rPr>
+        <w:t xml:space="preserve"> toàn cho nhiều ứng dụng. Nguyên nhân chủ yếu là độ dài 56 bit của khóa là quá nhỏ. </w:t>
       </w:r>
       <w:r>
         <w:rPr>
@@ -3915,7 +4818,16 @@
           <w:rFonts w:ascii="Times New Roman" w:hAnsi="Times New Roman" w:cs="Times New Roman"/>
           <w:szCs w:val="24"/>
         </w:rPr>
-        <w:t xml:space="preserve">Cơ quan chứng nhận (Certifying Authority – CA): tổ chức cung cấp chứng chỉ khóa công khai, tiêu biểu là Verisign. Họ cung cấp nhiều loại chứng chỉ, trong đó chứng chỉ cấp 1 thấp nhất chỉ ràng buộc địa chỉ email với khóa liên kết tương ứng. Chứng chỉ cấp 4 cao nhất được dùng cho các máy chủ và tổ chức.  </w:t>
+        <w:t xml:space="preserve">Nhà cung cấp chứng thực số </w:t>
+      </w:r>
+      <w:bookmarkStart w:id="0" w:name="_GoBack"/>
+      <w:bookmarkEnd w:id="0"/>
+      <w:r>
+        <w:rPr>
+          <w:rFonts w:ascii="Times New Roman" w:hAnsi="Times New Roman" w:cs="Times New Roman"/>
+          <w:szCs w:val="24"/>
+        </w:rPr>
+        <w:t xml:space="preserve">(Certifying Authority – CA): tổ chức cung cấp chứng chỉ khóa công khai, tiêu biểu là Verisign. Họ cung cấp nhiều loại chứng chỉ, trong đó chứng chỉ cấp 1 thấp nhất chỉ ràng buộc địa chỉ email với khóa liên kết tương ứng. Chứng chỉ cấp 4 cao nhất được dùng cho các máy chủ và tổ chức.  </w:t>
       </w:r>
     </w:p>
     <w:p>
@@ -3960,112 +4872,112 @@
           <w:rFonts w:ascii="Times New Roman" w:hAnsi="Times New Roman" w:cs="Times New Roman"/>
           <w:szCs w:val="24"/>
         </w:rPr>
+        <w:t>Các bước giao dịch SET</w:t>
+      </w:r>
+    </w:p>
+    <w:p>
+      <w:pPr>
+        <w:rPr>
+          <w:rFonts w:ascii="Times New Roman" w:hAnsi="Times New Roman" w:cs="Times New Roman"/>
+          <w:szCs w:val="24"/>
+        </w:rPr>
+      </w:pPr>
+      <w:r>
+        <w:rPr>
+          <w:rFonts w:ascii="Times New Roman" w:hAnsi="Times New Roman" w:cs="Times New Roman"/>
+          <w:szCs w:val="24"/>
+        </w:rPr>
+        <w:t xml:space="preserve">Khách hàng sử dụng trình duyệt Web và lựa chọn món hàng cần mua bằng cách thêm nó vào danh mục mua. </w:t>
+      </w:r>
+    </w:p>
+    <w:p>
+      <w:pPr>
+        <w:rPr>
+          <w:rFonts w:ascii="Times New Roman" w:hAnsi="Times New Roman" w:cs="Times New Roman"/>
+          <w:szCs w:val="24"/>
+        </w:rPr>
+      </w:pPr>
+      <w:r>
+        <w:rPr>
+          <w:rFonts w:ascii="Times New Roman" w:hAnsi="Times New Roman" w:cs="Times New Roman"/>
+          <w:szCs w:val="24"/>
+        </w:rPr>
+        <w:t>Khách hàng giao tiếp với người bán và cổng giao dịch bằng một bản tin, bao gồm hai phần:</w:t>
+      </w:r>
+    </w:p>
+    <w:p>
+      <w:pPr>
+        <w:rPr>
+          <w:rFonts w:ascii="Times New Roman" w:hAnsi="Times New Roman" w:cs="Times New Roman"/>
+          <w:szCs w:val="24"/>
+        </w:rPr>
+      </w:pPr>
+      <w:r>
+        <w:rPr>
+          <w:rFonts w:ascii="Times New Roman" w:hAnsi="Times New Roman" w:cs="Times New Roman"/>
+          <w:szCs w:val="24"/>
+        </w:rPr>
+        <w:t>Phần a: Yêu cầu mua hàng tới người bán</w:t>
+      </w:r>
+    </w:p>
+    <w:p>
+      <w:pPr>
+        <w:rPr>
+          <w:rFonts w:ascii="Times New Roman" w:hAnsi="Times New Roman" w:cs="Times New Roman"/>
+          <w:szCs w:val="24"/>
+        </w:rPr>
+      </w:pPr>
+      <w:r>
+        <w:rPr>
+          <w:rFonts w:ascii="Times New Roman" w:hAnsi="Times New Roman" w:cs="Times New Roman"/>
+          <w:szCs w:val="24"/>
+        </w:rPr>
+        <w:t>Phần b: thông tin thẻ cho ngân hàng của bên bán</w:t>
+      </w:r>
+    </w:p>
+    <w:p>
+      <w:pPr>
+        <w:rPr>
+          <w:rFonts w:ascii="Times New Roman" w:hAnsi="Times New Roman" w:cs="Times New Roman"/>
+          <w:szCs w:val="24"/>
+        </w:rPr>
+      </w:pPr>
+      <w:r>
+        <w:rPr>
+          <w:rFonts w:ascii="Times New Roman" w:hAnsi="Times New Roman" w:cs="Times New Roman"/>
+          <w:szCs w:val="24"/>
+        </w:rPr>
+        <w:t xml:space="preserve">Bên bán chuyển tiếp thông tin thẻ (phần b) tới ngân hàng của họ. </w:t>
+      </w:r>
+    </w:p>
+    <w:p>
+      <w:pPr>
+        <w:rPr>
+          <w:rFonts w:ascii="Times New Roman" w:hAnsi="Times New Roman" w:cs="Times New Roman"/>
+          <w:szCs w:val="24"/>
+        </w:rPr>
+      </w:pPr>
+      <w:r>
+        <w:rPr>
+          <w:rFonts w:ascii="Times New Roman" w:hAnsi="Times New Roman" w:cs="Times New Roman"/>
+          <w:szCs w:val="24"/>
+        </w:rPr>
+        <w:t>Ngân hàng liên lạc với đơn vị cung cấp thẻ cho người mua và kiểm tra quyền thanh toán</w:t>
+      </w:r>
+    </w:p>
+    <w:p>
+      <w:pPr>
+        <w:rPr>
+          <w:rFonts w:ascii="Times New Roman" w:hAnsi="Times New Roman" w:cs="Times New Roman"/>
+          <w:szCs w:val="24"/>
+        </w:rPr>
+      </w:pPr>
+      <w:r>
+        <w:rPr>
+          <w:rFonts w:ascii="Times New Roman" w:hAnsi="Times New Roman" w:cs="Times New Roman"/>
+          <w:szCs w:val="24"/>
+        </w:rPr>
         <w:lastRenderedPageBreak/>
-        <w:t>Các bước giao dịch SET</w:t>
-      </w:r>
-    </w:p>
-    <w:p>
-      <w:pPr>
-        <w:rPr>
-          <w:rFonts w:ascii="Times New Roman" w:hAnsi="Times New Roman" w:cs="Times New Roman"/>
-          <w:szCs w:val="24"/>
-        </w:rPr>
-      </w:pPr>
-      <w:r>
-        <w:rPr>
-          <w:rFonts w:ascii="Times New Roman" w:hAnsi="Times New Roman" w:cs="Times New Roman"/>
-          <w:szCs w:val="24"/>
-        </w:rPr>
-        <w:t xml:space="preserve">Khách hàng sử dụng trình duyệt Web và lựa chọn món hàng cần mua bằng cách thêm nó vào danh mục mua. </w:t>
-      </w:r>
-    </w:p>
-    <w:p>
-      <w:pPr>
-        <w:rPr>
-          <w:rFonts w:ascii="Times New Roman" w:hAnsi="Times New Roman" w:cs="Times New Roman"/>
-          <w:szCs w:val="24"/>
-        </w:rPr>
-      </w:pPr>
-      <w:r>
-        <w:rPr>
-          <w:rFonts w:ascii="Times New Roman" w:hAnsi="Times New Roman" w:cs="Times New Roman"/>
-          <w:szCs w:val="24"/>
-        </w:rPr>
-        <w:t>Khách hàng giao tiếp với người bán và cổng giao dịch bằng một bản tin, bao gồm hai phần:</w:t>
-      </w:r>
-    </w:p>
-    <w:p>
-      <w:pPr>
-        <w:rPr>
-          <w:rFonts w:ascii="Times New Roman" w:hAnsi="Times New Roman" w:cs="Times New Roman"/>
-          <w:szCs w:val="24"/>
-        </w:rPr>
-      </w:pPr>
-      <w:r>
-        <w:rPr>
-          <w:rFonts w:ascii="Times New Roman" w:hAnsi="Times New Roman" w:cs="Times New Roman"/>
-          <w:szCs w:val="24"/>
-        </w:rPr>
-        <w:t>Phần a: Yêu cầu mua hàng tới người bán</w:t>
-      </w:r>
-    </w:p>
-    <w:p>
-      <w:pPr>
-        <w:rPr>
-          <w:rFonts w:ascii="Times New Roman" w:hAnsi="Times New Roman" w:cs="Times New Roman"/>
-          <w:szCs w:val="24"/>
-        </w:rPr>
-      </w:pPr>
-      <w:r>
-        <w:rPr>
-          <w:rFonts w:ascii="Times New Roman" w:hAnsi="Times New Roman" w:cs="Times New Roman"/>
-          <w:szCs w:val="24"/>
-        </w:rPr>
-        <w:t>Phần b: thông tin thẻ cho ngân hàng của bên bán</w:t>
-      </w:r>
-    </w:p>
-    <w:p>
-      <w:pPr>
-        <w:rPr>
-          <w:rFonts w:ascii="Times New Roman" w:hAnsi="Times New Roman" w:cs="Times New Roman"/>
-          <w:szCs w:val="24"/>
-        </w:rPr>
-      </w:pPr>
-      <w:r>
-        <w:rPr>
-          <w:rFonts w:ascii="Times New Roman" w:hAnsi="Times New Roman" w:cs="Times New Roman"/>
-          <w:szCs w:val="24"/>
-        </w:rPr>
-        <w:t xml:space="preserve">Bên bán chuyển tiếp thông tin thẻ (phần b) tới ngân hàng của họ. </w:t>
-      </w:r>
-    </w:p>
-    <w:p>
-      <w:pPr>
-        <w:rPr>
-          <w:rFonts w:ascii="Times New Roman" w:hAnsi="Times New Roman" w:cs="Times New Roman"/>
-          <w:szCs w:val="24"/>
-        </w:rPr>
-      </w:pPr>
-      <w:r>
-        <w:rPr>
-          <w:rFonts w:ascii="Times New Roman" w:hAnsi="Times New Roman" w:cs="Times New Roman"/>
-          <w:szCs w:val="24"/>
-        </w:rPr>
-        <w:t>Ngân hàng liên lạc với đơn vị cung cấp thẻ cho người mua và kiểm tra quyền thanh toán</w:t>
-      </w:r>
-    </w:p>
-    <w:p>
-      <w:pPr>
-        <w:rPr>
-          <w:rFonts w:ascii="Times New Roman" w:hAnsi="Times New Roman" w:cs="Times New Roman"/>
-          <w:szCs w:val="24"/>
-        </w:rPr>
-      </w:pPr>
-      <w:r>
-        <w:rPr>
-          <w:rFonts w:ascii="Times New Roman" w:hAnsi="Times New Roman" w:cs="Times New Roman"/>
-          <w:szCs w:val="24"/>
-        </w:rPr>
         <w:t>Đơn vị cung cấp thẻ xác thực</w:t>
       </w:r>
       <w:r>
@@ -4502,8 +5414,17 @@
           <w:rFonts w:ascii="Times New Roman" w:hAnsi="Times New Roman" w:cs="Times New Roman"/>
           <w:szCs w:val="24"/>
         </w:rPr>
-        <w:t>ng theo</w:t>
-      </w:r>
+        <w:t xml:space="preserve">ng </w:t>
+      </w:r>
+      <w:proofErr w:type="gramStart"/>
+      <w:r>
+        <w:rPr>
+          <w:rFonts w:ascii="Times New Roman" w:hAnsi="Times New Roman" w:cs="Times New Roman"/>
+          <w:szCs w:val="24"/>
+        </w:rPr>
+        <w:t>theo</w:t>
+      </w:r>
+      <w:proofErr w:type="gramEnd"/>
       <w:r>
         <w:rPr>
           <w:rFonts w:ascii="Times New Roman" w:hAnsi="Times New Roman" w:cs="Times New Roman"/>
@@ -4630,14 +5551,7 @@
           <w:rFonts w:ascii="Times New Roman" w:hAnsi="Times New Roman" w:cs="Times New Roman"/>
           <w:szCs w:val="24"/>
         </w:rPr>
-        <w:t>phong bì</w:t>
-      </w:r>
-      <w:r>
-        <w:rPr>
-          <w:rFonts w:ascii="Times New Roman" w:hAnsi="Times New Roman" w:cs="Times New Roman"/>
-          <w:szCs w:val="24"/>
-        </w:rPr>
-        <w:t xml:space="preserve"> </w:t>
+        <w:t xml:space="preserve">phong bì </w:t>
       </w:r>
       <w:r>
         <w:rPr>
@@ -4679,7 +5593,7 @@
                     </pic:cNvPicPr>
                   </pic:nvPicPr>
                   <pic:blipFill>
-                    <a:blip r:embed="rId9">
+                    <a:blip r:embed="rId11">
                       <a:extLst>
                         <a:ext uri="{28A0092B-C50C-407E-A947-70E740481C1C}">
                           <a14:useLocalDpi xmlns:a14="http://schemas.microsoft.com/office/drawing/2010/main" val="0"/>
@@ -4789,14 +5703,7 @@
           <w:rFonts w:ascii="Times New Roman" w:hAnsi="Times New Roman" w:cs="Times New Roman"/>
           <w:szCs w:val="24"/>
         </w:rPr>
-        <w:t>phong bì</w:t>
-      </w:r>
-      <w:r>
-        <w:rPr>
-          <w:rFonts w:ascii="Times New Roman" w:hAnsi="Times New Roman" w:cs="Times New Roman"/>
-          <w:szCs w:val="24"/>
-        </w:rPr>
-        <w:t xml:space="preserve"> </w:t>
+        <w:t xml:space="preserve">phong bì </w:t>
       </w:r>
       <w:r>
         <w:rPr>
@@ -4931,21 +5838,23 @@
           <w:rFonts w:ascii="Times New Roman" w:hAnsi="Times New Roman" w:cs="Times New Roman"/>
           <w:szCs w:val="24"/>
         </w:rPr>
-        <w:t xml:space="preserve">Từ </w:t>
-      </w:r>
-      <w:r>
-        <w:rPr>
-          <w:rFonts w:ascii="Times New Roman" w:hAnsi="Times New Roman" w:cs="Times New Roman"/>
-          <w:szCs w:val="24"/>
-        </w:rPr>
-        <w:t xml:space="preserve">chứng chỉ số </w:t>
-      </w:r>
-      <w:r>
-        <w:rPr>
-          <w:rFonts w:ascii="Times New Roman" w:hAnsi="Times New Roman" w:cs="Times New Roman"/>
-          <w:szCs w:val="24"/>
-        </w:rPr>
-        <w:t xml:space="preserve">của S vừa thu được, </w:t>
+        <w:t xml:space="preserve">Từ chứng chỉ số của S vừa </w:t>
+      </w:r>
+      <w:proofErr w:type="gramStart"/>
+      <w:r>
+        <w:rPr>
+          <w:rFonts w:ascii="Times New Roman" w:hAnsi="Times New Roman" w:cs="Times New Roman"/>
+          <w:szCs w:val="24"/>
+        </w:rPr>
+        <w:t>thu</w:t>
+      </w:r>
+      <w:proofErr w:type="gramEnd"/>
+      <w:r>
+        <w:rPr>
+          <w:rFonts w:ascii="Times New Roman" w:hAnsi="Times New Roman" w:cs="Times New Roman"/>
+          <w:szCs w:val="24"/>
+        </w:rPr>
+        <w:t xml:space="preserve"> được, </w:t>
       </w:r>
       <w:r>
         <w:rPr>
@@ -5066,7 +5975,23 @@
           <w:rFonts w:ascii="Times New Roman" w:hAnsi="Times New Roman" w:cs="Times New Roman"/>
           <w:szCs w:val="24"/>
         </w:rPr>
-        <w:t xml:space="preserve">được R đưa qua thuật toán băm SHA-1 thu được </w:t>
+        <w:t xml:space="preserve">được R đưa qua thuật toán băm SHA-1 </w:t>
+      </w:r>
+      <w:proofErr w:type="gramStart"/>
+      <w:r>
+        <w:rPr>
+          <w:rFonts w:ascii="Times New Roman" w:hAnsi="Times New Roman" w:cs="Times New Roman"/>
+          <w:szCs w:val="24"/>
+        </w:rPr>
+        <w:t>thu</w:t>
+      </w:r>
+      <w:proofErr w:type="gramEnd"/>
+      <w:r>
+        <w:rPr>
+          <w:rFonts w:ascii="Times New Roman" w:hAnsi="Times New Roman" w:cs="Times New Roman"/>
+          <w:szCs w:val="24"/>
+        </w:rPr>
+        <w:t xml:space="preserve"> được </w:t>
       </w:r>
       <w:r>
         <w:rPr>
@@ -5129,7 +6054,7 @@
                     </pic:cNvPicPr>
                   </pic:nvPicPr>
                   <pic:blipFill>
-                    <a:blip r:embed="rId10">
+                    <a:blip r:embed="rId12">
                       <a:extLst>
                         <a:ext uri="{28A0092B-C50C-407E-A947-70E740481C1C}">
                           <a14:useLocalDpi xmlns:a14="http://schemas.microsoft.com/office/drawing/2010/main" val="0"/>
@@ -5409,7 +6334,7 @@
                     </pic:cNvPicPr>
                   </pic:nvPicPr>
                   <pic:blipFill>
-                    <a:blip r:embed="rId11">
+                    <a:blip r:embed="rId13">
                       <a:extLst>
                         <a:ext uri="{28A0092B-C50C-407E-A947-70E740481C1C}">
                           <a14:useLocalDpi xmlns:a14="http://schemas.microsoft.com/office/drawing/2010/main" val="0"/>
@@ -5535,14 +6460,7 @@
           <w:rFonts w:ascii="Times New Roman" w:hAnsi="Times New Roman" w:cs="Times New Roman"/>
           <w:szCs w:val="24"/>
         </w:rPr>
-        <w:t>phong bì</w:t>
-      </w:r>
-      <w:r>
-        <w:rPr>
-          <w:rFonts w:ascii="Times New Roman" w:hAnsi="Times New Roman" w:cs="Times New Roman"/>
-          <w:szCs w:val="24"/>
-        </w:rPr>
-        <w:t xml:space="preserve"> </w:t>
+        <w:t xml:space="preserve">phong bì </w:t>
       </w:r>
       <w:r>
         <w:rPr>
@@ -5720,7 +6638,23 @@
           <w:rFonts w:ascii="Times New Roman" w:hAnsi="Times New Roman" w:cs="Times New Roman"/>
           <w:szCs w:val="24"/>
         </w:rPr>
-        <w:t>Bước 5. B giải mã phần còn lại của thông điệp mã hóa là chữ kí kép bằng khóa công khai của khách hàng (nhận được từ chứng chỉ số của khách hàng). Kết quả thu được một bản sau của POMD.</w:t>
+        <w:t xml:space="preserve">Bước 5. B giải mã phần còn lại của thông điệp mã hóa là chữ kí kép bằng khóa công khai của khách hàng (nhận được từ chứng chỉ số của khách hàng). Kết quả </w:t>
+      </w:r>
+      <w:proofErr w:type="gramStart"/>
+      <w:r>
+        <w:rPr>
+          <w:rFonts w:ascii="Times New Roman" w:hAnsi="Times New Roman" w:cs="Times New Roman"/>
+          <w:szCs w:val="24"/>
+        </w:rPr>
+        <w:t>thu</w:t>
+      </w:r>
+      <w:proofErr w:type="gramEnd"/>
+      <w:r>
+        <w:rPr>
+          <w:rFonts w:ascii="Times New Roman" w:hAnsi="Times New Roman" w:cs="Times New Roman"/>
+          <w:szCs w:val="24"/>
+        </w:rPr>
+        <w:t xml:space="preserve"> được một bản sau của POMD.</w:t>
       </w:r>
     </w:p>
     <w:p>
@@ -6036,7 +6970,7 @@
                     <pic:cNvPicPr/>
                   </pic:nvPicPr>
                   <pic:blipFill>
-                    <a:blip r:embed="rId12"/>
+                    <a:blip r:embed="rId14"/>
                     <a:stretch>
                       <a:fillRect/>
                     </a:stretch>
@@ -6087,8 +7021,6 @@
           <w:szCs w:val="24"/>
         </w:rPr>
       </w:pPr>
-      <w:bookmarkStart w:id="0" w:name="_GoBack"/>
-      <w:bookmarkEnd w:id="0"/>
     </w:p>
     <w:p>
       <w:pPr>
@@ -6714,6 +7646,17 @@
       <w:contextualSpacing/>
     </w:pPr>
   </w:style>
+  <w:style w:type="character" w:styleId="Hyperlink">
+    <w:name w:val="Hyperlink"/>
+    <w:basedOn w:val="DefaultParagraphFont"/>
+    <w:uiPriority w:val="99"/>
+    <w:unhideWhenUsed/>
+    <w:rsid w:val="00325B83"/>
+    <w:rPr>
+      <w:color w:val="0563C1" w:themeColor="hyperlink"/>
+      <w:u w:val="single"/>
+    </w:rPr>
+  </w:style>
 </w:styles>
 </file>
 

</xml_diff>